<commit_message>
Initial list of requirements
</commit_message>
<xml_diff>
--- a/Relatorio.docx
+++ b/Relatorio.docx
@@ -4,12 +4,38 @@
   <w:body>
     <w:p/>
     <w:p>
-      <w:r>
+      <w:pPr>
+        <w:jc w:val="center"/>
+        <w:rPr>
+          <w:rFonts w:ascii="Bahnschrift" w:hAnsi="Bahnschrift"/>
+          <w:sz w:val="32"/>
+          <w:szCs w:val="32"/>
+        </w:rPr>
+      </w:pPr>
+      <w:r>
+        <w:rPr>
+          <w:rFonts w:ascii="Bahnschrift" w:hAnsi="Bahnschrift"/>
+          <w:sz w:val="32"/>
+          <w:szCs w:val="32"/>
+        </w:rPr>
         <w:t>Faculdade de Engenharia da</w:t>
       </w:r>
     </w:p>
     <w:p>
-      <w:r>
+      <w:pPr>
+        <w:jc w:val="center"/>
+        <w:rPr>
+          <w:rFonts w:ascii="Bahnschrift" w:hAnsi="Bahnschrift"/>
+          <w:sz w:val="32"/>
+          <w:szCs w:val="32"/>
+        </w:rPr>
+      </w:pPr>
+      <w:r>
+        <w:rPr>
+          <w:rFonts w:ascii="Bahnschrift" w:hAnsi="Bahnschrift"/>
+          <w:sz w:val="32"/>
+          <w:szCs w:val="32"/>
+        </w:rPr>
         <w:t>Universidade do Porto</w:t>
       </w:r>
     </w:p>
@@ -19,24 +45,63 @@
     <w:p>
       <w:pPr>
         <w:pStyle w:val="CitaoIntensa"/>
+        <w:rPr>
+          <w:sz w:val="84"/>
+          <w:szCs w:val="84"/>
+        </w:rPr>
       </w:pPr>
       <w:proofErr w:type="spellStart"/>
       <w:r>
+        <w:rPr>
+          <w:sz w:val="84"/>
+          <w:szCs w:val="84"/>
+        </w:rPr>
         <w:t>Safety</w:t>
       </w:r>
       <w:proofErr w:type="spellEnd"/>
       <w:r>
+        <w:rPr>
+          <w:sz w:val="84"/>
+          <w:szCs w:val="84"/>
+        </w:rPr>
         <w:t xml:space="preserve"> Net Hospital</w:t>
       </w:r>
     </w:p>
     <w:p/>
-    <w:p>
-      <w:r>
+    <w:p/>
+    <w:p>
+      <w:pPr>
+        <w:jc w:val="center"/>
+        <w:rPr>
+          <w:rFonts w:ascii="Bahnschrift" w:hAnsi="Bahnschrift"/>
+          <w:sz w:val="32"/>
+          <w:szCs w:val="32"/>
+        </w:rPr>
+      </w:pPr>
+      <w:r>
+        <w:rPr>
+          <w:rFonts w:ascii="Bahnschrift" w:hAnsi="Bahnschrift"/>
+          <w:sz w:val="32"/>
+          <w:szCs w:val="32"/>
+        </w:rPr>
         <w:t>Métodos Formais em Engenharia de</w:t>
       </w:r>
     </w:p>
     <w:p>
-      <w:r>
+      <w:pPr>
+        <w:jc w:val="center"/>
+        <w:rPr>
+          <w:rFonts w:ascii="Bahnschrift" w:hAnsi="Bahnschrift"/>
+          <w:sz w:val="32"/>
+          <w:szCs w:val="32"/>
+        </w:rPr>
+      </w:pPr>
+      <w:r>
+        <w:rPr>
+          <w:rFonts w:ascii="Bahnschrift" w:hAnsi="Bahnschrift"/>
+          <w:sz w:val="32"/>
+          <w:szCs w:val="32"/>
+        </w:rPr>
         <w:t>Software</w:t>
       </w:r>
     </w:p>
@@ -52,9 +117,10 @@
     </w:p>
     <w:p>
       <w:pPr>
+        <w:jc w:val="center"/>
         <w:rPr>
           <w:rStyle w:val="nfaseDiscreta"/>
-          <w:rFonts w:cstheme="minorHAnsi"/>
+          <w:rFonts w:ascii="Bahnschrift" w:hAnsi="Bahnschrift" w:cstheme="minorHAnsi"/>
           <w:sz w:val="36"/>
           <w:szCs w:val="36"/>
         </w:rPr>
@@ -62,29 +128,11 @@
       <w:r>
         <w:rPr>
           <w:rStyle w:val="nfaseDiscreta"/>
-          <w:rFonts w:cstheme="minorHAnsi"/>
+          <w:rFonts w:ascii="Bahnschrift" w:hAnsi="Bahnschrift" w:cstheme="minorHAnsi"/>
           <w:sz w:val="36"/>
           <w:szCs w:val="36"/>
         </w:rPr>
-        <w:t xml:space="preserve">- </w:t>
-      </w:r>
-      <w:r>
-        <w:rPr>
-          <w:rStyle w:val="nfaseDiscreta"/>
-          <w:rFonts w:cstheme="minorHAnsi"/>
-          <w:sz w:val="36"/>
-          <w:szCs w:val="36"/>
-        </w:rPr>
-        <w:t>4MIEIC04</w:t>
-      </w:r>
-      <w:r>
-        <w:rPr>
-          <w:rStyle w:val="nfaseDiscreta"/>
-          <w:rFonts w:cstheme="minorHAnsi"/>
-          <w:sz w:val="36"/>
-          <w:szCs w:val="36"/>
-        </w:rPr>
-        <w:t xml:space="preserve"> –</w:t>
+        <w:t>- 4MIEIC04 –</w:t>
       </w:r>
     </w:p>
     <w:p>
@@ -130,12 +178,11 @@
     </w:p>
     <w:p>
       <w:pPr>
+        <w:jc w:val="right"/>
         <w:rPr>
           <w:rStyle w:val="nfaseDiscreta"/>
           <w:rFonts w:ascii="Arial" w:hAnsi="Arial" w:cs="Arial"/>
           <w:i w:val="0"/>
-          <w:sz w:val="24"/>
-          <w:szCs w:val="24"/>
         </w:rPr>
       </w:pPr>
       <w:proofErr w:type="spellStart"/>
@@ -144,8 +191,6 @@
           <w:rStyle w:val="nfaseDiscreta"/>
           <w:rFonts w:ascii="Arial" w:hAnsi="Arial" w:cs="Arial"/>
           <w:i w:val="0"/>
-          <w:sz w:val="24"/>
-          <w:szCs w:val="24"/>
         </w:rPr>
         <w:t>Luis</w:t>
       </w:r>
@@ -155,8 +200,6 @@
           <w:rStyle w:val="nfaseDiscreta"/>
           <w:rFonts w:ascii="Arial" w:hAnsi="Arial" w:cs="Arial"/>
           <w:i w:val="0"/>
-          <w:sz w:val="24"/>
-          <w:szCs w:val="24"/>
         </w:rPr>
         <w:t xml:space="preserve"> Pedro Silva Couto – </w:t>
       </w:r>
@@ -165,8 +208,6 @@
           <w:rPr>
             <w:rStyle w:val="Hiperligao"/>
             <w:rFonts w:ascii="Arial" w:hAnsi="Arial" w:cs="Arial"/>
-            <w:sz w:val="24"/>
-            <w:szCs w:val="24"/>
           </w:rPr>
           <w:t>mieic1204994@fe.up.pt</w:t>
         </w:r>
@@ -218,6 +259,7 @@
     </w:p>
     <w:p>
       <w:pPr>
+        <w:jc w:val="center"/>
         <w:rPr>
           <w:rStyle w:val="nfaseDiscreta"/>
           <w:rFonts w:ascii="Arial" w:hAnsi="Arial" w:cs="Arial"/>
@@ -278,36 +320,68 @@
       <w:proofErr w:type="spellEnd"/>
     </w:p>
     <w:p/>
-    <w:p/>
+    <w:p>
+      <w:pPr>
+        <w:spacing w:line="360" w:lineRule="auto"/>
+      </w:pPr>
+    </w:p>
     <w:sdt>
       <w:sdtPr>
-        <w:id w:val="1574540063"/>
+        <w:rPr>
+          <w:lang w:val="pt-PT"/>
+        </w:rPr>
+        <w:id w:val="2099903496"/>
         <w:docPartObj>
           <w:docPartGallery w:val="Table of Contents"/>
           <w:docPartUnique/>
         </w:docPartObj>
       </w:sdtPr>
-      <w:sdtEndPr/>
+      <w:sdtEndPr>
+        <w:rPr>
+          <w:b/>
+          <w:bCs/>
+          <w:lang w:val="en-US"/>
+        </w:rPr>
+      </w:sdtEndPr>
       <w:sdtContent>
         <w:p>
           <w:pPr>
             <w:pStyle w:val="ndice1"/>
+            <w:tabs>
+              <w:tab w:val="left" w:pos="440"/>
+              <w:tab w:val="right" w:leader="dot" w:pos="8494"/>
+            </w:tabs>
+            <w:spacing w:line="360" w:lineRule="auto"/>
             <w:rPr>
               <w:rFonts w:eastAsiaTheme="minorEastAsia"/>
               <w:noProof/>
-              <w:lang w:eastAsia="pt-PT"/>
+              <w:sz w:val="28"/>
+              <w:szCs w:val="28"/>
+              <w:lang w:val="pt-PT" w:eastAsia="pt-PT"/>
             </w:rPr>
           </w:pPr>
           <w:r>
+            <w:rPr>
+              <w:sz w:val="28"/>
+              <w:szCs w:val="28"/>
+            </w:rPr>
             <w:fldChar w:fldCharType="begin"/>
           </w:r>
           <w:r>
+            <w:rPr>
+              <w:sz w:val="28"/>
+              <w:szCs w:val="28"/>
+            </w:rPr>
             <w:instrText xml:space="preserve"> TOC \o "1-3" \h \z \u </w:instrText>
           </w:r>
           <w:r>
+            <w:rPr>
+              <w:sz w:val="28"/>
+              <w:szCs w:val="28"/>
+            </w:rPr>
             <w:fldChar w:fldCharType="separate"/>
           </w:r>
-          <w:hyperlink w:anchor="_Toc500723399" w:history="1">
+          <w:hyperlink w:anchor="_Toc500724217" w:history="1">
             <w:r>
               <w:rPr>
                 <w:rStyle w:val="Hiperligao"/>
@@ -321,7 +395,9 @@
               <w:rPr>
                 <w:rFonts w:eastAsiaTheme="minorEastAsia"/>
                 <w:noProof/>
-                <w:lang w:eastAsia="pt-PT"/>
+                <w:sz w:val="28"/>
+                <w:szCs w:val="28"/>
+                <w:lang w:val="pt-PT" w:eastAsia="pt-PT"/>
               </w:rPr>
               <w:tab/>
             </w:r>
@@ -332,12 +408,14 @@
                 <w:sz w:val="28"/>
                 <w:szCs w:val="28"/>
               </w:rPr>
-              <w:t>Descrição informal do sistema e lista de requisitos</w:t>
-            </w:r>
-            <w:r>
-              <w:rPr>
-                <w:noProof/>
-                <w:webHidden/>
+              <w:t>Informal system description and list of requirements</w:t>
+            </w:r>
+            <w:r>
+              <w:rPr>
+                <w:noProof/>
+                <w:webHidden/>
+                <w:sz w:val="28"/>
+                <w:szCs w:val="28"/>
               </w:rPr>
               <w:tab/>
             </w:r>
@@ -345,6 +423,8 @@
               <w:rPr>
                 <w:noProof/>
                 <w:webHidden/>
+                <w:sz w:val="28"/>
+                <w:szCs w:val="28"/>
               </w:rPr>
               <w:fldChar w:fldCharType="begin"/>
             </w:r>
@@ -352,19 +432,25 @@
               <w:rPr>
                 <w:noProof/>
                 <w:webHidden/>
-              </w:rPr>
-              <w:instrText xml:space="preserve"> PAGEREF _Toc500723399 \h </w:instrText>
-            </w:r>
-            <w:r>
-              <w:rPr>
-                <w:noProof/>
-                <w:webHidden/>
-              </w:rPr>
-            </w:r>
-            <w:r>
-              <w:rPr>
-                <w:noProof/>
-                <w:webHidden/>
+                <w:sz w:val="28"/>
+                <w:szCs w:val="28"/>
+              </w:rPr>
+              <w:instrText xml:space="preserve"> PAGEREF _Toc500724217 \h </w:instrText>
+            </w:r>
+            <w:r>
+              <w:rPr>
+                <w:noProof/>
+                <w:webHidden/>
+                <w:sz w:val="28"/>
+                <w:szCs w:val="28"/>
+              </w:rPr>
+            </w:r>
+            <w:r>
+              <w:rPr>
+                <w:noProof/>
+                <w:webHidden/>
+                <w:sz w:val="28"/>
+                <w:szCs w:val="28"/>
               </w:rPr>
               <w:fldChar w:fldCharType="separate"/>
             </w:r>
@@ -372,6 +458,8 @@
               <w:rPr>
                 <w:noProof/>
                 <w:webHidden/>
+                <w:sz w:val="28"/>
+                <w:szCs w:val="28"/>
               </w:rPr>
               <w:t>3</w:t>
             </w:r>
@@ -379,6 +467,8 @@
               <w:rPr>
                 <w:noProof/>
                 <w:webHidden/>
+                <w:sz w:val="28"/>
+                <w:szCs w:val="28"/>
               </w:rPr>
               <w:fldChar w:fldCharType="end"/>
             </w:r>
@@ -387,13 +477,20 @@
         <w:p>
           <w:pPr>
             <w:pStyle w:val="ndice2"/>
+            <w:tabs>
+              <w:tab w:val="left" w:pos="880"/>
+              <w:tab w:val="right" w:leader="dot" w:pos="8494"/>
+            </w:tabs>
+            <w:spacing w:line="360" w:lineRule="auto"/>
             <w:rPr>
               <w:rFonts w:eastAsiaTheme="minorEastAsia"/>
               <w:noProof/>
-              <w:lang w:eastAsia="pt-PT"/>
+              <w:sz w:val="28"/>
+              <w:szCs w:val="28"/>
+              <w:lang w:val="pt-PT" w:eastAsia="pt-PT"/>
             </w:rPr>
           </w:pPr>
-          <w:hyperlink w:anchor="_Toc500723400" w:history="1">
+          <w:hyperlink w:anchor="_Toc500724218" w:history="1">
             <w:r>
               <w:rPr>
                 <w:rStyle w:val="Hiperligao"/>
@@ -407,7 +504,9 @@
               <w:rPr>
                 <w:rFonts w:eastAsiaTheme="minorEastAsia"/>
                 <w:noProof/>
-                <w:lang w:eastAsia="pt-PT"/>
+                <w:sz w:val="28"/>
+                <w:szCs w:val="28"/>
+                <w:lang w:val="pt-PT" w:eastAsia="pt-PT"/>
               </w:rPr>
               <w:tab/>
             </w:r>
@@ -418,12 +517,14 @@
                 <w:sz w:val="28"/>
                 <w:szCs w:val="28"/>
               </w:rPr>
-              <w:t>Descrição informal do sistema</w:t>
-            </w:r>
-            <w:r>
-              <w:rPr>
-                <w:noProof/>
-                <w:webHidden/>
+              <w:t>Informal system description</w:t>
+            </w:r>
+            <w:r>
+              <w:rPr>
+                <w:noProof/>
+                <w:webHidden/>
+                <w:sz w:val="28"/>
+                <w:szCs w:val="28"/>
               </w:rPr>
               <w:tab/>
             </w:r>
@@ -431,6 +532,8 @@
               <w:rPr>
                 <w:noProof/>
                 <w:webHidden/>
+                <w:sz w:val="28"/>
+                <w:szCs w:val="28"/>
               </w:rPr>
               <w:fldChar w:fldCharType="begin"/>
             </w:r>
@@ -438,19 +541,25 @@
               <w:rPr>
                 <w:noProof/>
                 <w:webHidden/>
-              </w:rPr>
-              <w:instrText xml:space="preserve"> PAGEREF _Toc500723400 \h </w:instrText>
-            </w:r>
-            <w:r>
-              <w:rPr>
-                <w:noProof/>
-                <w:webHidden/>
-              </w:rPr>
-            </w:r>
-            <w:r>
-              <w:rPr>
-                <w:noProof/>
-                <w:webHidden/>
+                <w:sz w:val="28"/>
+                <w:szCs w:val="28"/>
+              </w:rPr>
+              <w:instrText xml:space="preserve"> PAGEREF _Toc500724218 \h </w:instrText>
+            </w:r>
+            <w:r>
+              <w:rPr>
+                <w:noProof/>
+                <w:webHidden/>
+                <w:sz w:val="28"/>
+                <w:szCs w:val="28"/>
+              </w:rPr>
+            </w:r>
+            <w:r>
+              <w:rPr>
+                <w:noProof/>
+                <w:webHidden/>
+                <w:sz w:val="28"/>
+                <w:szCs w:val="28"/>
               </w:rPr>
               <w:fldChar w:fldCharType="separate"/>
             </w:r>
@@ -458,6 +567,8 @@
               <w:rPr>
                 <w:noProof/>
                 <w:webHidden/>
+                <w:sz w:val="28"/>
+                <w:szCs w:val="28"/>
               </w:rPr>
               <w:t>3</w:t>
             </w:r>
@@ -465,6 +576,8 @@
               <w:rPr>
                 <w:noProof/>
                 <w:webHidden/>
+                <w:sz w:val="28"/>
+                <w:szCs w:val="28"/>
               </w:rPr>
               <w:fldChar w:fldCharType="end"/>
             </w:r>
@@ -473,13 +586,20 @@
         <w:p>
           <w:pPr>
             <w:pStyle w:val="ndice2"/>
+            <w:tabs>
+              <w:tab w:val="left" w:pos="880"/>
+              <w:tab w:val="right" w:leader="dot" w:pos="8494"/>
+            </w:tabs>
+            <w:spacing w:line="360" w:lineRule="auto"/>
             <w:rPr>
               <w:rFonts w:eastAsiaTheme="minorEastAsia"/>
               <w:noProof/>
-              <w:lang w:eastAsia="pt-PT"/>
+              <w:sz w:val="28"/>
+              <w:szCs w:val="28"/>
+              <w:lang w:val="pt-PT" w:eastAsia="pt-PT"/>
             </w:rPr>
           </w:pPr>
-          <w:hyperlink w:anchor="_Toc500723401" w:history="1">
+          <w:hyperlink w:anchor="_Toc500724219" w:history="1">
             <w:r>
               <w:rPr>
                 <w:rStyle w:val="Hiperligao"/>
@@ -493,7 +613,9 @@
               <w:rPr>
                 <w:rFonts w:eastAsiaTheme="minorEastAsia"/>
                 <w:noProof/>
-                <w:lang w:eastAsia="pt-PT"/>
+                <w:sz w:val="28"/>
+                <w:szCs w:val="28"/>
+                <w:lang w:val="pt-PT" w:eastAsia="pt-PT"/>
               </w:rPr>
               <w:tab/>
             </w:r>
@@ -504,12 +626,14 @@
                 <w:sz w:val="28"/>
                 <w:szCs w:val="28"/>
               </w:rPr>
-              <w:t>Lista de requisitos</w:t>
-            </w:r>
-            <w:r>
-              <w:rPr>
-                <w:noProof/>
-                <w:webHidden/>
+              <w:t>List of requirements</w:t>
+            </w:r>
+            <w:r>
+              <w:rPr>
+                <w:noProof/>
+                <w:webHidden/>
+                <w:sz w:val="28"/>
+                <w:szCs w:val="28"/>
               </w:rPr>
               <w:tab/>
             </w:r>
@@ -517,6 +641,8 @@
               <w:rPr>
                 <w:noProof/>
                 <w:webHidden/>
+                <w:sz w:val="28"/>
+                <w:szCs w:val="28"/>
               </w:rPr>
               <w:fldChar w:fldCharType="begin"/>
             </w:r>
@@ -524,19 +650,25 @@
               <w:rPr>
                 <w:noProof/>
                 <w:webHidden/>
-              </w:rPr>
-              <w:instrText xml:space="preserve"> PAGEREF _Toc500723401 \h </w:instrText>
-            </w:r>
-            <w:r>
-              <w:rPr>
-                <w:noProof/>
-                <w:webHidden/>
-              </w:rPr>
-            </w:r>
-            <w:r>
-              <w:rPr>
-                <w:noProof/>
-                <w:webHidden/>
+                <w:sz w:val="28"/>
+                <w:szCs w:val="28"/>
+              </w:rPr>
+              <w:instrText xml:space="preserve"> PAGEREF _Toc500724219 \h </w:instrText>
+            </w:r>
+            <w:r>
+              <w:rPr>
+                <w:noProof/>
+                <w:webHidden/>
+                <w:sz w:val="28"/>
+                <w:szCs w:val="28"/>
+              </w:rPr>
+            </w:r>
+            <w:r>
+              <w:rPr>
+                <w:noProof/>
+                <w:webHidden/>
+                <w:sz w:val="28"/>
+                <w:szCs w:val="28"/>
               </w:rPr>
               <w:fldChar w:fldCharType="separate"/>
             </w:r>
@@ -544,6 +676,8 @@
               <w:rPr>
                 <w:noProof/>
                 <w:webHidden/>
+                <w:sz w:val="28"/>
+                <w:szCs w:val="28"/>
               </w:rPr>
               <w:t>3</w:t>
             </w:r>
@@ -551,6 +685,8 @@
               <w:rPr>
                 <w:noProof/>
                 <w:webHidden/>
+                <w:sz w:val="28"/>
+                <w:szCs w:val="28"/>
               </w:rPr>
               <w:fldChar w:fldCharType="end"/>
             </w:r>
@@ -559,13 +695,20 @@
         <w:p>
           <w:pPr>
             <w:pStyle w:val="ndice1"/>
+            <w:tabs>
+              <w:tab w:val="left" w:pos="440"/>
+              <w:tab w:val="right" w:leader="dot" w:pos="8494"/>
+            </w:tabs>
+            <w:spacing w:line="360" w:lineRule="auto"/>
             <w:rPr>
               <w:rFonts w:eastAsiaTheme="minorEastAsia"/>
               <w:noProof/>
-              <w:lang w:eastAsia="pt-PT"/>
+              <w:sz w:val="28"/>
+              <w:szCs w:val="28"/>
+              <w:lang w:val="pt-PT" w:eastAsia="pt-PT"/>
             </w:rPr>
           </w:pPr>
-          <w:hyperlink w:anchor="_Toc500723402" w:history="1">
+          <w:hyperlink w:anchor="_Toc500724220" w:history="1">
             <w:r>
               <w:rPr>
                 <w:rStyle w:val="Hiperligao"/>
@@ -579,7 +722,9 @@
               <w:rPr>
                 <w:rFonts w:eastAsiaTheme="minorEastAsia"/>
                 <w:noProof/>
-                <w:lang w:eastAsia="pt-PT"/>
+                <w:sz w:val="28"/>
+                <w:szCs w:val="28"/>
+                <w:lang w:val="pt-PT" w:eastAsia="pt-PT"/>
               </w:rPr>
               <w:tab/>
             </w:r>
@@ -596,6 +741,8 @@
               <w:rPr>
                 <w:noProof/>
                 <w:webHidden/>
+                <w:sz w:val="28"/>
+                <w:szCs w:val="28"/>
               </w:rPr>
               <w:tab/>
             </w:r>
@@ -603,6 +750,8 @@
               <w:rPr>
                 <w:noProof/>
                 <w:webHidden/>
+                <w:sz w:val="28"/>
+                <w:szCs w:val="28"/>
               </w:rPr>
               <w:fldChar w:fldCharType="begin"/>
             </w:r>
@@ -610,19 +759,25 @@
               <w:rPr>
                 <w:noProof/>
                 <w:webHidden/>
-              </w:rPr>
-              <w:instrText xml:space="preserve"> PAGEREF _Toc500723402 \h </w:instrText>
-            </w:r>
-            <w:r>
-              <w:rPr>
-                <w:noProof/>
-                <w:webHidden/>
-              </w:rPr>
-            </w:r>
-            <w:r>
-              <w:rPr>
-                <w:noProof/>
-                <w:webHidden/>
+                <w:sz w:val="28"/>
+                <w:szCs w:val="28"/>
+              </w:rPr>
+              <w:instrText xml:space="preserve"> PAGEREF _Toc500724220 \h </w:instrText>
+            </w:r>
+            <w:r>
+              <w:rPr>
+                <w:noProof/>
+                <w:webHidden/>
+                <w:sz w:val="28"/>
+                <w:szCs w:val="28"/>
+              </w:rPr>
+            </w:r>
+            <w:r>
+              <w:rPr>
+                <w:noProof/>
+                <w:webHidden/>
+                <w:sz w:val="28"/>
+                <w:szCs w:val="28"/>
               </w:rPr>
               <w:fldChar w:fldCharType="separate"/>
             </w:r>
@@ -630,6 +785,8 @@
               <w:rPr>
                 <w:noProof/>
                 <w:webHidden/>
+                <w:sz w:val="28"/>
+                <w:szCs w:val="28"/>
               </w:rPr>
               <w:t>4</w:t>
             </w:r>
@@ -637,6 +794,8 @@
               <w:rPr>
                 <w:noProof/>
                 <w:webHidden/>
+                <w:sz w:val="28"/>
+                <w:szCs w:val="28"/>
               </w:rPr>
               <w:fldChar w:fldCharType="end"/>
             </w:r>
@@ -645,13 +804,20 @@
         <w:p>
           <w:pPr>
             <w:pStyle w:val="ndice1"/>
+            <w:tabs>
+              <w:tab w:val="left" w:pos="440"/>
+              <w:tab w:val="right" w:leader="dot" w:pos="8494"/>
+            </w:tabs>
+            <w:spacing w:line="360" w:lineRule="auto"/>
             <w:rPr>
               <w:rFonts w:eastAsiaTheme="minorEastAsia"/>
               <w:noProof/>
-              <w:lang w:eastAsia="pt-PT"/>
+              <w:sz w:val="28"/>
+              <w:szCs w:val="28"/>
+              <w:lang w:val="pt-PT" w:eastAsia="pt-PT"/>
             </w:rPr>
           </w:pPr>
-          <w:hyperlink w:anchor="_Toc500723403" w:history="1">
+          <w:hyperlink w:anchor="_Toc500724221" w:history="1">
             <w:r>
               <w:rPr>
                 <w:rStyle w:val="Hiperligao"/>
@@ -665,7 +831,9 @@
               <w:rPr>
                 <w:rFonts w:eastAsiaTheme="minorEastAsia"/>
                 <w:noProof/>
-                <w:lang w:eastAsia="pt-PT"/>
+                <w:sz w:val="28"/>
+                <w:szCs w:val="28"/>
+                <w:lang w:val="pt-PT" w:eastAsia="pt-PT"/>
               </w:rPr>
               <w:tab/>
             </w:r>
@@ -682,6 +850,8 @@
               <w:rPr>
                 <w:noProof/>
                 <w:webHidden/>
+                <w:sz w:val="28"/>
+                <w:szCs w:val="28"/>
               </w:rPr>
               <w:tab/>
             </w:r>
@@ -689,6 +859,8 @@
               <w:rPr>
                 <w:noProof/>
                 <w:webHidden/>
+                <w:sz w:val="28"/>
+                <w:szCs w:val="28"/>
               </w:rPr>
               <w:fldChar w:fldCharType="begin"/>
             </w:r>
@@ -696,19 +868,25 @@
               <w:rPr>
                 <w:noProof/>
                 <w:webHidden/>
-              </w:rPr>
-              <w:instrText xml:space="preserve"> PAGEREF _Toc500723403 \h </w:instrText>
-            </w:r>
-            <w:r>
-              <w:rPr>
-                <w:noProof/>
-                <w:webHidden/>
-              </w:rPr>
-            </w:r>
-            <w:r>
-              <w:rPr>
-                <w:noProof/>
-                <w:webHidden/>
+                <w:sz w:val="28"/>
+                <w:szCs w:val="28"/>
+              </w:rPr>
+              <w:instrText xml:space="preserve"> PAGEREF _Toc500724221 \h </w:instrText>
+            </w:r>
+            <w:r>
+              <w:rPr>
+                <w:noProof/>
+                <w:webHidden/>
+                <w:sz w:val="28"/>
+                <w:szCs w:val="28"/>
+              </w:rPr>
+            </w:r>
+            <w:r>
+              <w:rPr>
+                <w:noProof/>
+                <w:webHidden/>
+                <w:sz w:val="28"/>
+                <w:szCs w:val="28"/>
               </w:rPr>
               <w:fldChar w:fldCharType="separate"/>
             </w:r>
@@ -716,6 +894,8 @@
               <w:rPr>
                 <w:noProof/>
                 <w:webHidden/>
+                <w:sz w:val="28"/>
+                <w:szCs w:val="28"/>
               </w:rPr>
               <w:t>5</w:t>
             </w:r>
@@ -723,6 +903,8 @@
               <w:rPr>
                 <w:noProof/>
                 <w:webHidden/>
+                <w:sz w:val="28"/>
+                <w:szCs w:val="28"/>
               </w:rPr>
               <w:fldChar w:fldCharType="end"/>
             </w:r>
@@ -731,13 +913,20 @@
         <w:p>
           <w:pPr>
             <w:pStyle w:val="ndice1"/>
+            <w:tabs>
+              <w:tab w:val="left" w:pos="440"/>
+              <w:tab w:val="right" w:leader="dot" w:pos="8494"/>
+            </w:tabs>
+            <w:spacing w:line="360" w:lineRule="auto"/>
             <w:rPr>
               <w:rFonts w:eastAsiaTheme="minorEastAsia"/>
               <w:noProof/>
-              <w:lang w:eastAsia="pt-PT"/>
+              <w:sz w:val="28"/>
+              <w:szCs w:val="28"/>
+              <w:lang w:val="pt-PT" w:eastAsia="pt-PT"/>
             </w:rPr>
           </w:pPr>
-          <w:hyperlink w:anchor="_Toc500723404" w:history="1">
+          <w:hyperlink w:anchor="_Toc500724222" w:history="1">
             <w:r>
               <w:rPr>
                 <w:rStyle w:val="Hiperligao"/>
@@ -751,7 +940,9 @@
               <w:rPr>
                 <w:rFonts w:eastAsiaTheme="minorEastAsia"/>
                 <w:noProof/>
-                <w:lang w:eastAsia="pt-PT"/>
+                <w:sz w:val="28"/>
+                <w:szCs w:val="28"/>
+                <w:lang w:val="pt-PT" w:eastAsia="pt-PT"/>
               </w:rPr>
               <w:tab/>
             </w:r>
@@ -768,6 +959,8 @@
               <w:rPr>
                 <w:noProof/>
                 <w:webHidden/>
+                <w:sz w:val="28"/>
+                <w:szCs w:val="28"/>
               </w:rPr>
               <w:tab/>
             </w:r>
@@ -775,6 +968,8 @@
               <w:rPr>
                 <w:noProof/>
                 <w:webHidden/>
+                <w:sz w:val="28"/>
+                <w:szCs w:val="28"/>
               </w:rPr>
               <w:fldChar w:fldCharType="begin"/>
             </w:r>
@@ -782,19 +977,25 @@
               <w:rPr>
                 <w:noProof/>
                 <w:webHidden/>
-              </w:rPr>
-              <w:instrText xml:space="preserve"> PAGEREF _Toc500723404 \h </w:instrText>
-            </w:r>
-            <w:r>
-              <w:rPr>
-                <w:noProof/>
-                <w:webHidden/>
-              </w:rPr>
-            </w:r>
-            <w:r>
-              <w:rPr>
-                <w:noProof/>
-                <w:webHidden/>
+                <w:sz w:val="28"/>
+                <w:szCs w:val="28"/>
+              </w:rPr>
+              <w:instrText xml:space="preserve"> PAGEREF _Toc500724222 \h </w:instrText>
+            </w:r>
+            <w:r>
+              <w:rPr>
+                <w:noProof/>
+                <w:webHidden/>
+                <w:sz w:val="28"/>
+                <w:szCs w:val="28"/>
+              </w:rPr>
+            </w:r>
+            <w:r>
+              <w:rPr>
+                <w:noProof/>
+                <w:webHidden/>
+                <w:sz w:val="28"/>
+                <w:szCs w:val="28"/>
               </w:rPr>
               <w:fldChar w:fldCharType="separate"/>
             </w:r>
@@ -802,6 +1003,8 @@
               <w:rPr>
                 <w:noProof/>
                 <w:webHidden/>
+                <w:sz w:val="28"/>
+                <w:szCs w:val="28"/>
               </w:rPr>
               <w:t>6</w:t>
             </w:r>
@@ -809,6 +1012,8 @@
               <w:rPr>
                 <w:noProof/>
                 <w:webHidden/>
+                <w:sz w:val="28"/>
+                <w:szCs w:val="28"/>
               </w:rPr>
               <w:fldChar w:fldCharType="end"/>
             </w:r>
@@ -817,13 +1022,20 @@
         <w:p>
           <w:pPr>
             <w:pStyle w:val="ndice1"/>
+            <w:tabs>
+              <w:tab w:val="left" w:pos="440"/>
+              <w:tab w:val="right" w:leader="dot" w:pos="8494"/>
+            </w:tabs>
+            <w:spacing w:line="360" w:lineRule="auto"/>
             <w:rPr>
               <w:rFonts w:eastAsiaTheme="minorEastAsia"/>
               <w:noProof/>
-              <w:lang w:eastAsia="pt-PT"/>
+              <w:sz w:val="28"/>
+              <w:szCs w:val="28"/>
+              <w:lang w:val="pt-PT" w:eastAsia="pt-PT"/>
             </w:rPr>
           </w:pPr>
-          <w:hyperlink w:anchor="_Toc500723405" w:history="1">
+          <w:hyperlink w:anchor="_Toc500724223" w:history="1">
             <w:r>
               <w:rPr>
                 <w:rStyle w:val="Hiperligao"/>
@@ -837,7 +1049,9 @@
               <w:rPr>
                 <w:rFonts w:eastAsiaTheme="minorEastAsia"/>
                 <w:noProof/>
-                <w:lang w:eastAsia="pt-PT"/>
+                <w:sz w:val="28"/>
+                <w:szCs w:val="28"/>
+                <w:lang w:val="pt-PT" w:eastAsia="pt-PT"/>
               </w:rPr>
               <w:tab/>
             </w:r>
@@ -854,6 +1068,8 @@
               <w:rPr>
                 <w:noProof/>
                 <w:webHidden/>
+                <w:sz w:val="28"/>
+                <w:szCs w:val="28"/>
               </w:rPr>
               <w:tab/>
             </w:r>
@@ -861,6 +1077,8 @@
               <w:rPr>
                 <w:noProof/>
                 <w:webHidden/>
+                <w:sz w:val="28"/>
+                <w:szCs w:val="28"/>
               </w:rPr>
               <w:fldChar w:fldCharType="begin"/>
             </w:r>
@@ -868,19 +1086,25 @@
               <w:rPr>
                 <w:noProof/>
                 <w:webHidden/>
-              </w:rPr>
-              <w:instrText xml:space="preserve"> PAGEREF _Toc500723405 \h </w:instrText>
-            </w:r>
-            <w:r>
-              <w:rPr>
-                <w:noProof/>
-                <w:webHidden/>
-              </w:rPr>
-            </w:r>
-            <w:r>
-              <w:rPr>
-                <w:noProof/>
-                <w:webHidden/>
+                <w:sz w:val="28"/>
+                <w:szCs w:val="28"/>
+              </w:rPr>
+              <w:instrText xml:space="preserve"> PAGEREF _Toc500724223 \h </w:instrText>
+            </w:r>
+            <w:r>
+              <w:rPr>
+                <w:noProof/>
+                <w:webHidden/>
+                <w:sz w:val="28"/>
+                <w:szCs w:val="28"/>
+              </w:rPr>
+            </w:r>
+            <w:r>
+              <w:rPr>
+                <w:noProof/>
+                <w:webHidden/>
+                <w:sz w:val="28"/>
+                <w:szCs w:val="28"/>
               </w:rPr>
               <w:fldChar w:fldCharType="separate"/>
             </w:r>
@@ -888,6 +1112,8 @@
               <w:rPr>
                 <w:noProof/>
                 <w:webHidden/>
+                <w:sz w:val="28"/>
+                <w:szCs w:val="28"/>
               </w:rPr>
               <w:t>7</w:t>
             </w:r>
@@ -895,6 +1121,8 @@
               <w:rPr>
                 <w:noProof/>
                 <w:webHidden/>
+                <w:sz w:val="28"/>
+                <w:szCs w:val="28"/>
               </w:rPr>
               <w:fldChar w:fldCharType="end"/>
             </w:r>
@@ -903,13 +1131,20 @@
         <w:p>
           <w:pPr>
             <w:pStyle w:val="ndice1"/>
+            <w:tabs>
+              <w:tab w:val="left" w:pos="440"/>
+              <w:tab w:val="right" w:leader="dot" w:pos="8494"/>
+            </w:tabs>
+            <w:spacing w:line="360" w:lineRule="auto"/>
             <w:rPr>
               <w:rFonts w:eastAsiaTheme="minorEastAsia"/>
               <w:noProof/>
-              <w:lang w:eastAsia="pt-PT"/>
+              <w:sz w:val="28"/>
+              <w:szCs w:val="28"/>
+              <w:lang w:val="pt-PT" w:eastAsia="pt-PT"/>
             </w:rPr>
           </w:pPr>
-          <w:hyperlink w:anchor="_Toc500723406" w:history="1">
+          <w:hyperlink w:anchor="_Toc500724224" w:history="1">
             <w:r>
               <w:rPr>
                 <w:rStyle w:val="Hiperligao"/>
@@ -923,7 +1158,9 @@
               <w:rPr>
                 <w:rFonts w:eastAsiaTheme="minorEastAsia"/>
                 <w:noProof/>
-                <w:lang w:eastAsia="pt-PT"/>
+                <w:sz w:val="28"/>
+                <w:szCs w:val="28"/>
+                <w:lang w:val="pt-PT" w:eastAsia="pt-PT"/>
               </w:rPr>
               <w:tab/>
             </w:r>
@@ -940,6 +1177,8 @@
               <w:rPr>
                 <w:noProof/>
                 <w:webHidden/>
+                <w:sz w:val="28"/>
+                <w:szCs w:val="28"/>
               </w:rPr>
               <w:tab/>
             </w:r>
@@ -947,6 +1186,8 @@
               <w:rPr>
                 <w:noProof/>
                 <w:webHidden/>
+                <w:sz w:val="28"/>
+                <w:szCs w:val="28"/>
               </w:rPr>
               <w:fldChar w:fldCharType="begin"/>
             </w:r>
@@ -954,19 +1195,25 @@
               <w:rPr>
                 <w:noProof/>
                 <w:webHidden/>
-              </w:rPr>
-              <w:instrText xml:space="preserve"> PAGEREF _Toc500723406 \h </w:instrText>
-            </w:r>
-            <w:r>
-              <w:rPr>
-                <w:noProof/>
-                <w:webHidden/>
-              </w:rPr>
-            </w:r>
-            <w:r>
-              <w:rPr>
-                <w:noProof/>
-                <w:webHidden/>
+                <w:sz w:val="28"/>
+                <w:szCs w:val="28"/>
+              </w:rPr>
+              <w:instrText xml:space="preserve"> PAGEREF _Toc500724224 \h </w:instrText>
+            </w:r>
+            <w:r>
+              <w:rPr>
+                <w:noProof/>
+                <w:webHidden/>
+                <w:sz w:val="28"/>
+                <w:szCs w:val="28"/>
+              </w:rPr>
+            </w:r>
+            <w:r>
+              <w:rPr>
+                <w:noProof/>
+                <w:webHidden/>
+                <w:sz w:val="28"/>
+                <w:szCs w:val="28"/>
               </w:rPr>
               <w:fldChar w:fldCharType="separate"/>
             </w:r>
@@ -974,6 +1221,8 @@
               <w:rPr>
                 <w:noProof/>
                 <w:webHidden/>
+                <w:sz w:val="28"/>
+                <w:szCs w:val="28"/>
               </w:rPr>
               <w:t>8</w:t>
             </w:r>
@@ -981,6 +1230,8 @@
               <w:rPr>
                 <w:noProof/>
                 <w:webHidden/>
+                <w:sz w:val="28"/>
+                <w:szCs w:val="28"/>
               </w:rPr>
               <w:fldChar w:fldCharType="end"/>
             </w:r>
@@ -989,13 +1240,20 @@
         <w:p>
           <w:pPr>
             <w:pStyle w:val="ndice1"/>
+            <w:tabs>
+              <w:tab w:val="left" w:pos="440"/>
+              <w:tab w:val="right" w:leader="dot" w:pos="8494"/>
+            </w:tabs>
+            <w:spacing w:line="360" w:lineRule="auto"/>
             <w:rPr>
               <w:rFonts w:eastAsiaTheme="minorEastAsia"/>
               <w:noProof/>
-              <w:lang w:eastAsia="pt-PT"/>
+              <w:sz w:val="28"/>
+              <w:szCs w:val="28"/>
+              <w:lang w:val="pt-PT" w:eastAsia="pt-PT"/>
             </w:rPr>
           </w:pPr>
-          <w:hyperlink w:anchor="_Toc500723407" w:history="1">
+          <w:hyperlink w:anchor="_Toc500724225" w:history="1">
             <w:r>
               <w:rPr>
                 <w:rStyle w:val="Hiperligao"/>
@@ -1009,7 +1267,9 @@
               <w:rPr>
                 <w:rFonts w:eastAsiaTheme="minorEastAsia"/>
                 <w:noProof/>
-                <w:lang w:eastAsia="pt-PT"/>
+                <w:sz w:val="28"/>
+                <w:szCs w:val="28"/>
+                <w:lang w:val="pt-PT" w:eastAsia="pt-PT"/>
               </w:rPr>
               <w:tab/>
             </w:r>
@@ -1026,6 +1286,8 @@
               <w:rPr>
                 <w:noProof/>
                 <w:webHidden/>
+                <w:sz w:val="28"/>
+                <w:szCs w:val="28"/>
               </w:rPr>
               <w:tab/>
             </w:r>
@@ -1033,6 +1295,8 @@
               <w:rPr>
                 <w:noProof/>
                 <w:webHidden/>
+                <w:sz w:val="28"/>
+                <w:szCs w:val="28"/>
               </w:rPr>
               <w:fldChar w:fldCharType="begin"/>
             </w:r>
@@ -1040,19 +1304,25 @@
               <w:rPr>
                 <w:noProof/>
                 <w:webHidden/>
-              </w:rPr>
-              <w:instrText xml:space="preserve"> PAGEREF _Toc500723407 \h </w:instrText>
-            </w:r>
-            <w:r>
-              <w:rPr>
-                <w:noProof/>
-                <w:webHidden/>
-              </w:rPr>
-            </w:r>
-            <w:r>
-              <w:rPr>
-                <w:noProof/>
-                <w:webHidden/>
+                <w:sz w:val="28"/>
+                <w:szCs w:val="28"/>
+              </w:rPr>
+              <w:instrText xml:space="preserve"> PAGEREF _Toc500724225 \h </w:instrText>
+            </w:r>
+            <w:r>
+              <w:rPr>
+                <w:noProof/>
+                <w:webHidden/>
+                <w:sz w:val="28"/>
+                <w:szCs w:val="28"/>
+              </w:rPr>
+            </w:r>
+            <w:r>
+              <w:rPr>
+                <w:noProof/>
+                <w:webHidden/>
+                <w:sz w:val="28"/>
+                <w:szCs w:val="28"/>
               </w:rPr>
               <w:fldChar w:fldCharType="separate"/>
             </w:r>
@@ -1060,6 +1330,8 @@
               <w:rPr>
                 <w:noProof/>
                 <w:webHidden/>
+                <w:sz w:val="28"/>
+                <w:szCs w:val="28"/>
               </w:rPr>
               <w:t>9</w:t>
             </w:r>
@@ -1067,6 +1339,8 @@
               <w:rPr>
                 <w:noProof/>
                 <w:webHidden/>
+                <w:sz w:val="28"/>
+                <w:szCs w:val="28"/>
               </w:rPr>
               <w:fldChar w:fldCharType="end"/>
             </w:r>
@@ -1075,13 +1349,20 @@
         <w:p>
           <w:pPr>
             <w:pStyle w:val="ndice1"/>
+            <w:tabs>
+              <w:tab w:val="left" w:pos="440"/>
+              <w:tab w:val="right" w:leader="dot" w:pos="8494"/>
+            </w:tabs>
+            <w:spacing w:line="360" w:lineRule="auto"/>
             <w:rPr>
               <w:rFonts w:eastAsiaTheme="minorEastAsia"/>
               <w:noProof/>
-              <w:lang w:eastAsia="pt-PT"/>
+              <w:sz w:val="28"/>
+              <w:szCs w:val="28"/>
+              <w:lang w:val="pt-PT" w:eastAsia="pt-PT"/>
             </w:rPr>
           </w:pPr>
-          <w:hyperlink w:anchor="_Toc500723408" w:history="1">
+          <w:hyperlink w:anchor="_Toc500724226" w:history="1">
             <w:r>
               <w:rPr>
                 <w:rStyle w:val="Hiperligao"/>
@@ -1095,7 +1376,9 @@
               <w:rPr>
                 <w:rFonts w:eastAsiaTheme="minorEastAsia"/>
                 <w:noProof/>
-                <w:lang w:eastAsia="pt-PT"/>
+                <w:sz w:val="28"/>
+                <w:szCs w:val="28"/>
+                <w:lang w:val="pt-PT" w:eastAsia="pt-PT"/>
               </w:rPr>
               <w:tab/>
             </w:r>
@@ -1112,6 +1395,8 @@
               <w:rPr>
                 <w:noProof/>
                 <w:webHidden/>
+                <w:sz w:val="28"/>
+                <w:szCs w:val="28"/>
               </w:rPr>
               <w:tab/>
             </w:r>
@@ -1119,6 +1404,8 @@
               <w:rPr>
                 <w:noProof/>
                 <w:webHidden/>
+                <w:sz w:val="28"/>
+                <w:szCs w:val="28"/>
               </w:rPr>
               <w:fldChar w:fldCharType="begin"/>
             </w:r>
@@ -1126,19 +1413,25 @@
               <w:rPr>
                 <w:noProof/>
                 <w:webHidden/>
-              </w:rPr>
-              <w:instrText xml:space="preserve"> PAGEREF _Toc500723408 \h </w:instrText>
-            </w:r>
-            <w:r>
-              <w:rPr>
-                <w:noProof/>
-                <w:webHidden/>
-              </w:rPr>
-            </w:r>
-            <w:r>
-              <w:rPr>
-                <w:noProof/>
-                <w:webHidden/>
+                <w:sz w:val="28"/>
+                <w:szCs w:val="28"/>
+              </w:rPr>
+              <w:instrText xml:space="preserve"> PAGEREF _Toc500724226 \h </w:instrText>
+            </w:r>
+            <w:r>
+              <w:rPr>
+                <w:noProof/>
+                <w:webHidden/>
+                <w:sz w:val="28"/>
+                <w:szCs w:val="28"/>
+              </w:rPr>
+            </w:r>
+            <w:r>
+              <w:rPr>
+                <w:noProof/>
+                <w:webHidden/>
+                <w:sz w:val="28"/>
+                <w:szCs w:val="28"/>
               </w:rPr>
               <w:fldChar w:fldCharType="separate"/>
             </w:r>
@@ -1146,6 +1439,8 @@
               <w:rPr>
                 <w:noProof/>
                 <w:webHidden/>
+                <w:sz w:val="28"/>
+                <w:szCs w:val="28"/>
               </w:rPr>
               <w:t>10</w:t>
             </w:r>
@@ -1153,14 +1448,21 @@
               <w:rPr>
                 <w:noProof/>
                 <w:webHidden/>
+                <w:sz w:val="28"/>
+                <w:szCs w:val="28"/>
               </w:rPr>
               <w:fldChar w:fldCharType="end"/>
             </w:r>
           </w:hyperlink>
         </w:p>
         <w:p>
+          <w:pPr>
+            <w:spacing w:line="360" w:lineRule="auto"/>
+          </w:pPr>
           <w:r>
             <w:rPr>
+              <w:b/>
+              <w:bCs/>
               <w:sz w:val="28"/>
               <w:szCs w:val="28"/>
             </w:rPr>
@@ -1179,24 +1481,24 @@
       <w:pPr>
         <w:pStyle w:val="Cabealho1"/>
       </w:pPr>
+      <w:bookmarkStart w:id="0" w:name="_Toc500724217"/>
       <w:r>
         <w:lastRenderedPageBreak/>
         <w:t>Informal system description and list of requirements</w:t>
       </w:r>
+      <w:bookmarkEnd w:id="0"/>
     </w:p>
     <w:p/>
     <w:p/>
     <w:p>
       <w:pPr>
         <w:pStyle w:val="Cabealho2"/>
-        <w:numPr>
-          <w:ilvl w:val="1"/>
-          <w:numId w:val="13"/>
-        </w:numPr>
-      </w:pPr>
+      </w:pPr>
+      <w:bookmarkStart w:id="1" w:name="_Toc500724218"/>
       <w:r>
         <w:t>Informal system description</w:t>
       </w:r>
+      <w:bookmarkEnd w:id="1"/>
     </w:p>
     <w:p/>
     <w:p>
@@ -1206,53 +1508,278 @@
     </w:p>
     <w:p>
       <w:r>
-        <w:t xml:space="preserve">Safety net hospitals provide care for populations which are of low-income, traditionally exploited, receiving public assistance, and uninsured. Safety net hospitals are not defined by their ownership terms; rather they are more devoted to providing the best possible care for those who are barred from health care due to various circumstances. With this system, it should be possible to know the doctors of </w:t>
-      </w:r>
-      <w:proofErr w:type="gramStart"/>
-      <w:r>
-        <w:t>an</w:t>
-      </w:r>
-      <w:proofErr w:type="gramEnd"/>
-      <w:r>
-        <w:t xml:space="preserve"> hospital, the doctors that work in more than one hospital, the hospital with higher number of appointments, among others.</w:t>
-      </w:r>
-    </w:p>
+        <w:t xml:space="preserve">Safety net hospitals provide care for populations which are of low-income, traditionally exploited, receiving public assistance, and uninsured. Safety net hospitals are not defined by their ownership terms; rather they are more devoted to providing the best possible care for those who are barred from health care due to various circumstances. </w:t>
+      </w:r>
+    </w:p>
+    <w:p/>
+    <w:p>
+      <w:pPr>
+        <w:pStyle w:val="Cabealho2"/>
+      </w:pPr>
+      <w:bookmarkStart w:id="2" w:name="_Toc500724219"/>
+      <w:r>
+        <w:t>L</w:t>
+      </w:r>
+      <w:r>
+        <w:t>ist of requirements</w:t>
+      </w:r>
+      <w:bookmarkEnd w:id="2"/>
+    </w:p>
+    <w:p/>
+    <w:tbl>
+      <w:tblPr>
+        <w:tblStyle w:val="TabelacomGrelha"/>
+        <w:tblW w:w="0" w:type="auto"/>
+        <w:tblLook w:val="04A0" w:firstRow="1" w:lastRow="0" w:firstColumn="1" w:lastColumn="0" w:noHBand="0" w:noVBand="1"/>
+      </w:tblPr>
+      <w:tblGrid>
+        <w:gridCol w:w="1142"/>
+        <w:gridCol w:w="7352"/>
+      </w:tblGrid>
+      <w:tr>
+        <w:tc>
+          <w:tcPr>
+            <w:tcW w:w="1129" w:type="dxa"/>
+          </w:tcPr>
+          <w:p>
+            <w:pPr>
+              <w:jc w:val="center"/>
+              <w:rPr>
+                <w:b/>
+              </w:rPr>
+            </w:pPr>
+            <w:r>
+              <w:rPr>
+                <w:b/>
+              </w:rPr>
+              <w:t>Identifier</w:t>
+            </w:r>
+          </w:p>
+        </w:tc>
+        <w:tc>
+          <w:tcPr>
+            <w:tcW w:w="7365" w:type="dxa"/>
+          </w:tcPr>
+          <w:p>
+            <w:pPr>
+              <w:jc w:val="center"/>
+              <w:rPr>
+                <w:b/>
+              </w:rPr>
+            </w:pPr>
+            <w:r>
+              <w:rPr>
+                <w:b/>
+              </w:rPr>
+              <w:t>Description</w:t>
+            </w:r>
+          </w:p>
+        </w:tc>
+      </w:tr>
+      <w:tr>
+        <w:trPr>
+          <w:trHeight w:val="567"/>
+        </w:trPr>
+        <w:tc>
+          <w:tcPr>
+            <w:tcW w:w="1129" w:type="dxa"/>
+            <w:vAlign w:val="center"/>
+          </w:tcPr>
+          <w:p>
+            <w:pPr>
+              <w:jc w:val="center"/>
+            </w:pPr>
+            <w:r>
+              <w:t>R1</w:t>
+            </w:r>
+          </w:p>
+        </w:tc>
+        <w:tc>
+          <w:tcPr>
+            <w:tcW w:w="7365" w:type="dxa"/>
+            <w:vAlign w:val="center"/>
+          </w:tcPr>
+          <w:p>
+            <w:pPr>
+              <w:jc w:val="left"/>
+            </w:pPr>
+            <w:r>
+              <w:t>It should be possible to list all hospitals in the network</w:t>
+            </w:r>
+          </w:p>
+        </w:tc>
+      </w:tr>
+      <w:tr>
+        <w:trPr>
+          <w:trHeight w:val="567"/>
+        </w:trPr>
+        <w:tc>
+          <w:tcPr>
+            <w:tcW w:w="1129" w:type="dxa"/>
+            <w:vAlign w:val="center"/>
+          </w:tcPr>
+          <w:p>
+            <w:pPr>
+              <w:jc w:val="center"/>
+            </w:pPr>
+            <w:r>
+              <w:t>R2</w:t>
+            </w:r>
+          </w:p>
+        </w:tc>
+        <w:tc>
+          <w:tcPr>
+            <w:tcW w:w="7365" w:type="dxa"/>
+            <w:vAlign w:val="center"/>
+          </w:tcPr>
+          <w:p>
+            <w:pPr>
+              <w:jc w:val="left"/>
+            </w:pPr>
+            <w:r>
+              <w:t>It should be possible to list all doctors working in the network</w:t>
+            </w:r>
+          </w:p>
+        </w:tc>
+      </w:tr>
+      <w:tr>
+        <w:trPr>
+          <w:trHeight w:val="567"/>
+        </w:trPr>
+        <w:tc>
+          <w:tcPr>
+            <w:tcW w:w="1129" w:type="dxa"/>
+            <w:vAlign w:val="center"/>
+          </w:tcPr>
+          <w:p>
+            <w:pPr>
+              <w:jc w:val="center"/>
+            </w:pPr>
+            <w:r>
+              <w:t>R3</w:t>
+            </w:r>
+          </w:p>
+        </w:tc>
+        <w:tc>
+          <w:tcPr>
+            <w:tcW w:w="7365" w:type="dxa"/>
+            <w:vAlign w:val="center"/>
+          </w:tcPr>
+          <w:p>
+            <w:pPr>
+              <w:jc w:val="left"/>
+            </w:pPr>
+            <w:r>
+              <w:t>It should be possible to list all patients attending the network</w:t>
+            </w:r>
+          </w:p>
+        </w:tc>
+      </w:tr>
+      <w:tr>
+        <w:trPr>
+          <w:trHeight w:val="567"/>
+        </w:trPr>
+        <w:tc>
+          <w:tcPr>
+            <w:tcW w:w="1129" w:type="dxa"/>
+            <w:vAlign w:val="center"/>
+          </w:tcPr>
+          <w:p>
+            <w:pPr>
+              <w:jc w:val="center"/>
+            </w:pPr>
+            <w:r>
+              <w:t>R4</w:t>
+            </w:r>
+          </w:p>
+        </w:tc>
+        <w:tc>
+          <w:tcPr>
+            <w:tcW w:w="7365" w:type="dxa"/>
+            <w:vAlign w:val="center"/>
+          </w:tcPr>
+          <w:p>
+            <w:pPr>
+              <w:jc w:val="left"/>
+            </w:pPr>
+            <w:r>
+              <w:t>It should be possible to know the hospital with higher number of patients</w:t>
+            </w:r>
+          </w:p>
+        </w:tc>
+      </w:tr>
+      <w:tr>
+        <w:trPr>
+          <w:trHeight w:val="567"/>
+        </w:trPr>
+        <w:tc>
+          <w:tcPr>
+            <w:tcW w:w="1129" w:type="dxa"/>
+            <w:vAlign w:val="center"/>
+          </w:tcPr>
+          <w:p>
+            <w:pPr>
+              <w:jc w:val="center"/>
+            </w:pPr>
+            <w:r>
+              <w:t>R5</w:t>
+            </w:r>
+          </w:p>
+        </w:tc>
+        <w:tc>
+          <w:tcPr>
+            <w:tcW w:w="7365" w:type="dxa"/>
+            <w:vAlign w:val="center"/>
+          </w:tcPr>
+          <w:p>
+            <w:pPr>
+              <w:jc w:val="left"/>
+            </w:pPr>
+          </w:p>
+        </w:tc>
+      </w:tr>
+    </w:tbl>
     <w:p/>
     <w:p/>
-    <w:p>
-      <w:pPr>
-        <w:pStyle w:val="Cabealho2"/>
-        <w:numPr>
-          <w:ilvl w:val="1"/>
-          <w:numId w:val="13"/>
-        </w:numPr>
-      </w:pPr>
-      <w:bookmarkStart w:id="0" w:name="_Toc500723401"/>
-      <w:r>
-        <w:t>L</w:t>
-      </w:r>
-      <w:bookmarkEnd w:id="0"/>
-      <w:r>
-        <w:t>ist of requirements</w:t>
-      </w:r>
-    </w:p>
     <w:p/>
     <w:p>
-      <w:r>
+      <w:pPr>
+        <w:rPr>
+          <w:color w:val="FF0000"/>
+        </w:rPr>
+      </w:pPr>
+      <w:r>
+        <w:rPr>
+          <w:color w:val="FF0000"/>
+        </w:rPr>
         <w:t xml:space="preserve">a. Requirements should include any relevant constraints (regarding safety, etc.). </w:t>
       </w:r>
     </w:p>
     <w:p>
-      <w:r>
+      <w:pPr>
+        <w:rPr>
+          <w:color w:val="FF0000"/>
+        </w:rPr>
+      </w:pPr>
+      <w:r>
+        <w:rPr>
+          <w:color w:val="FF0000"/>
+        </w:rPr>
         <w:t xml:space="preserve">b. Each requirement should have an identifier. </w:t>
       </w:r>
     </w:p>
     <w:p>
-      <w:r>
+      <w:pPr>
+        <w:rPr>
+          <w:color w:val="FF0000"/>
+        </w:rPr>
+      </w:pPr>
+      <w:r>
+        <w:rPr>
+          <w:color w:val="FF0000"/>
+        </w:rPr>
         <w:t>c. You may have optional requirements.</w:t>
       </w:r>
-      <w:bookmarkStart w:id="1" w:name="_GoBack"/>
-      <w:bookmarkEnd w:id="1"/>
     </w:p>
     <w:p/>
     <w:p>
@@ -1264,12 +1791,12 @@
       <w:pPr>
         <w:pStyle w:val="Cabealho1"/>
       </w:pPr>
-      <w:bookmarkStart w:id="2" w:name="_Toc500723402"/>
+      <w:bookmarkStart w:id="3" w:name="_Toc500724220"/>
       <w:r>
         <w:lastRenderedPageBreak/>
         <w:t>Visual UML model</w:t>
       </w:r>
-      <w:bookmarkEnd w:id="2"/>
+      <w:bookmarkEnd w:id="3"/>
     </w:p>
     <w:p/>
     <w:p>
@@ -1279,8 +1806,14 @@
           <w:ilvl w:val="0"/>
           <w:numId w:val="15"/>
         </w:numPr>
-      </w:pPr>
-      <w:r>
+        <w:rPr>
+          <w:color w:val="FF0000"/>
+        </w:rPr>
+      </w:pPr>
+      <w:r>
+        <w:rPr>
+          <w:color w:val="FF0000"/>
+        </w:rPr>
         <w:t>A use case model, describing the system actors and use cases, with a short description of each major use case.</w:t>
       </w:r>
     </w:p>
@@ -1291,8 +1824,14 @@
           <w:ilvl w:val="0"/>
           <w:numId w:val="15"/>
         </w:numPr>
-      </w:pPr>
-      <w:r>
+        <w:rPr>
+          <w:color w:val="FF0000"/>
+        </w:rPr>
+      </w:pPr>
+      <w:r>
+        <w:rPr>
+          <w:color w:val="FF0000"/>
+        </w:rPr>
         <w:t>One or more class diagram(s), describing the structure of the VDM++ model, with a short description of each class, plus any other relevant explanations.</w:t>
       </w:r>
     </w:p>
@@ -1306,7 +1845,7 @@
       <w:pPr>
         <w:pStyle w:val="Cabealho1"/>
       </w:pPr>
-      <w:bookmarkStart w:id="3" w:name="_Toc500723403"/>
+      <w:bookmarkStart w:id="4" w:name="_Toc500724221"/>
       <w:r>
         <w:lastRenderedPageBreak/>
         <w:t xml:space="preserve">Formal VDM++ </w:t>
@@ -1315,7 +1854,7 @@
       <w:r>
         <w:t>model</w:t>
       </w:r>
-      <w:bookmarkEnd w:id="3"/>
+      <w:bookmarkEnd w:id="4"/>
       <w:proofErr w:type="spellEnd"/>
     </w:p>
     <w:p/>
@@ -1326,8 +1865,14 @@
           <w:ilvl w:val="0"/>
           <w:numId w:val="16"/>
         </w:numPr>
-      </w:pPr>
-      <w:r>
+        <w:rPr>
+          <w:color w:val="FF0000"/>
+        </w:rPr>
+      </w:pPr>
+      <w:r>
+        <w:rPr>
+          <w:color w:val="FF0000"/>
+        </w:rPr>
         <w:t>VDM++ classes, properly commented.</w:t>
       </w:r>
     </w:p>
@@ -1338,8 +1883,14 @@
           <w:ilvl w:val="0"/>
           <w:numId w:val="16"/>
         </w:numPr>
-      </w:pPr>
-      <w:r>
+        <w:rPr>
+          <w:color w:val="FF0000"/>
+        </w:rPr>
+      </w:pPr>
+      <w:r>
+        <w:rPr>
+          <w:color w:val="FF0000"/>
+        </w:rPr>
         <w:t>Needed data types (e.g., String, Date, etc.) should be modeled with types, values and functions.</w:t>
       </w:r>
     </w:p>
@@ -1350,8 +1901,14 @@
           <w:ilvl w:val="0"/>
           <w:numId w:val="16"/>
         </w:numPr>
-      </w:pPr>
-      <w:r>
+        <w:rPr>
+          <w:color w:val="FF0000"/>
+        </w:rPr>
+      </w:pPr>
+      <w:r>
+        <w:rPr>
+          <w:color w:val="FF0000"/>
+        </w:rPr>
         <w:t>Domain entities should be modeled with classes, instance variables and operations. You are expected to make adequate usage of the VDM++ types (sets, sequences, maps, etc.) and create a model at a high level of abstraction.</w:t>
       </w:r>
     </w:p>
@@ -1362,8 +1919,14 @@
           <w:ilvl w:val="0"/>
           <w:numId w:val="16"/>
         </w:numPr>
-      </w:pPr>
-      <w:r>
+        <w:rPr>
+          <w:color w:val="FF0000"/>
+        </w:rPr>
+      </w:pPr>
+      <w:r>
+        <w:rPr>
+          <w:color w:val="FF0000"/>
+        </w:rPr>
         <w:t>The model should contain adequate contracts, i.e., invariants, preconditions, and postconditions. Postconditions need only be defined in cases where they are significantly different from the operation or function body (e.g., the postcondition of a sqrt(x) operation, which simply states that x = RESULT * RESULT, should be significantly different than the body); for learning purposes, you should define postconditions for at least two operations.</w:t>
       </w:r>
     </w:p>
@@ -1374,8 +1937,14 @@
           <w:ilvl w:val="0"/>
           <w:numId w:val="16"/>
         </w:numPr>
-      </w:pPr>
-      <w:r>
+        <w:rPr>
+          <w:color w:val="FF0000"/>
+        </w:rPr>
+      </w:pPr>
+      <w:r>
+        <w:rPr>
+          <w:color w:val="FF0000"/>
+        </w:rPr>
         <w:t>During the development of the project, if you foresee that the size of the VDM++ model will be less than 5 pages (or 7.5 pages in case of groups of 3 students) or more than 10 pages (or 15 pages in case of groups of 3 students), you should contact your teacher to possibly adjust the scope of the system or the modeling approach being followed.</w:t>
       </w:r>
     </w:p>
@@ -1389,7 +1958,7 @@
       <w:pPr>
         <w:pStyle w:val="Cabealho1"/>
       </w:pPr>
-      <w:bookmarkStart w:id="4" w:name="_Toc500723404"/>
+      <w:bookmarkStart w:id="5" w:name="_Toc500724222"/>
       <w:proofErr w:type="spellStart"/>
       <w:r>
         <w:lastRenderedPageBreak/>
@@ -1403,22 +1972,46 @@
       <w:r>
         <w:t>validation</w:t>
       </w:r>
-      <w:bookmarkEnd w:id="4"/>
+      <w:bookmarkEnd w:id="5"/>
       <w:proofErr w:type="spellEnd"/>
     </w:p>
     <w:p/>
     <w:p>
-      <w:r>
+      <w:pPr>
+        <w:rPr>
+          <w:color w:val="FF0000"/>
+        </w:rPr>
+      </w:pPr>
+      <w:r>
+        <w:rPr>
+          <w:color w:val="FF0000"/>
+        </w:rPr>
         <w:t xml:space="preserve">a. VDM++ test classes, containing adequate and thorough test cases defined by means of operations or traces. </w:t>
       </w:r>
     </w:p>
     <w:p>
-      <w:r>
+      <w:pPr>
+        <w:rPr>
+          <w:color w:val="FF0000"/>
+        </w:rPr>
+      </w:pPr>
+      <w:r>
+        <w:rPr>
+          <w:color w:val="FF0000"/>
+        </w:rPr>
         <w:t xml:space="preserve">b. Evidences of test results (passed/failed) and test coverage. It is sufficient to present the system classes mentioned in 4 painted with coverage information. Ideally, 100% coverage should be achieved. Optionally, you may include figures of examples exercised in the test cases. </w:t>
       </w:r>
     </w:p>
     <w:p>
-      <w:r>
+      <w:pPr>
+        <w:rPr>
+          <w:color w:val="FF0000"/>
+        </w:rPr>
+      </w:pPr>
+      <w:r>
+        <w:rPr>
+          <w:color w:val="FF0000"/>
+        </w:rPr>
         <w:t xml:space="preserve">c. You should include requirements traceability relationship between test cases and requirements. Ideally, 100% requirements coverage should be achieved. It is sufficient to indicate in comments the requirements that are exercised by each test. </w:t>
       </w:r>
     </w:p>
@@ -1433,7 +2026,7 @@
       <w:pPr>
         <w:pStyle w:val="Cabealho1"/>
       </w:pPr>
-      <w:bookmarkStart w:id="5" w:name="_Toc500723405"/>
+      <w:bookmarkStart w:id="6" w:name="_Toc500724223"/>
       <w:proofErr w:type="spellStart"/>
       <w:r>
         <w:lastRenderedPageBreak/>
@@ -1447,7 +2040,7 @@
       <w:r>
         <w:t>verification</w:t>
       </w:r>
-      <w:bookmarkEnd w:id="5"/>
+      <w:bookmarkEnd w:id="6"/>
       <w:proofErr w:type="spellEnd"/>
     </w:p>
     <w:p/>
@@ -1458,8 +2051,14 @@
           <w:ilvl w:val="0"/>
           <w:numId w:val="17"/>
         </w:numPr>
-      </w:pPr>
-      <w:r>
+        <w:rPr>
+          <w:color w:val="FF0000"/>
+        </w:rPr>
+      </w:pPr>
+      <w:r>
+        <w:rPr>
+          <w:color w:val="FF0000"/>
+        </w:rPr>
         <w:t>An example of domain verification, i.e., a proof sketch that a precondition of an operator, function or operation is not violated. You should present the proof obligation generated by the tool and your proof sketch.</w:t>
       </w:r>
     </w:p>
@@ -1470,8 +2069,14 @@
           <w:ilvl w:val="0"/>
           <w:numId w:val="17"/>
         </w:numPr>
-      </w:pPr>
-      <w:r>
+        <w:rPr>
+          <w:color w:val="FF0000"/>
+        </w:rPr>
+      </w:pPr>
+      <w:r>
+        <w:rPr>
+          <w:color w:val="FF0000"/>
+        </w:rPr>
         <w:t xml:space="preserve">An example of invariant verification, i.e., a proof sketch that the body of an operation preserves invariants. You should present the proof obligation generated by the tool and your proof sketch. </w:t>
       </w:r>
     </w:p>
@@ -1485,7 +2090,7 @@
       <w:pPr>
         <w:pStyle w:val="Cabealho1"/>
       </w:pPr>
-      <w:bookmarkStart w:id="6" w:name="_Toc500723406"/>
+      <w:bookmarkStart w:id="7" w:name="_Toc500724224"/>
       <w:proofErr w:type="spellStart"/>
       <w:r>
         <w:lastRenderedPageBreak/>
@@ -1499,10 +2104,16 @@
       <w:r>
         <w:t>generation</w:t>
       </w:r>
-      <w:bookmarkEnd w:id="6"/>
+      <w:bookmarkEnd w:id="7"/>
       <w:proofErr w:type="spellEnd"/>
     </w:p>
-    <w:p/>
+    <w:p>
+      <w:pPr>
+        <w:rPr>
+          <w:color w:val="FF0000"/>
+        </w:rPr>
+      </w:pPr>
+    </w:p>
     <w:p>
       <w:pPr>
         <w:pStyle w:val="PargrafodaLista"/>
@@ -1510,8 +2121,14 @@
           <w:ilvl w:val="0"/>
           <w:numId w:val="18"/>
         </w:numPr>
-      </w:pPr>
-      <w:r>
+        <w:rPr>
+          <w:color w:val="FF0000"/>
+        </w:rPr>
+      </w:pPr>
+      <w:r>
+        <w:rPr>
+          <w:color w:val="FF0000"/>
+        </w:rPr>
         <w:t>You should try to generate Java code from the VDM++ model and try to execute or test the generated code. Here you should describe the steps followed and results achieved.</w:t>
       </w:r>
     </w:p>
@@ -1524,32 +2141,64 @@
       <w:pPr>
         <w:pStyle w:val="Cabealho1"/>
       </w:pPr>
-      <w:bookmarkStart w:id="7" w:name="_Toc500723407"/>
+      <w:bookmarkStart w:id="8" w:name="_Toc500724225"/>
       <w:r>
         <w:lastRenderedPageBreak/>
         <w:t>Conclusions</w:t>
       </w:r>
-      <w:bookmarkEnd w:id="7"/>
+      <w:bookmarkEnd w:id="8"/>
+    </w:p>
+    <w:p>
+      <w:pPr>
+        <w:rPr>
+          <w:color w:val="FF0000"/>
+        </w:rPr>
+      </w:pPr>
+    </w:p>
+    <w:p>
+      <w:pPr>
+        <w:rPr>
+          <w:color w:val="FF0000"/>
+        </w:rPr>
+      </w:pPr>
+      <w:r>
+        <w:rPr>
+          <w:color w:val="FF0000"/>
+        </w:rPr>
+        <w:t xml:space="preserve">a. Results achieved. </w:t>
+      </w:r>
+    </w:p>
+    <w:p>
+      <w:pPr>
+        <w:rPr>
+          <w:color w:val="FF0000"/>
+        </w:rPr>
+      </w:pPr>
+      <w:r>
+        <w:rPr>
+          <w:color w:val="FF0000"/>
+        </w:rPr>
+        <w:t xml:space="preserve">b. Things that could be improved. </w:t>
+      </w:r>
+    </w:p>
+    <w:p>
+      <w:pPr>
+        <w:rPr>
+          <w:color w:val="FF0000"/>
+        </w:rPr>
+      </w:pPr>
+      <w:r>
+        <w:rPr>
+          <w:color w:val="FF0000"/>
+        </w:rPr>
+        <w:t>c. Division of effort and contributions between team members</w:t>
+      </w:r>
+      <w:bookmarkStart w:id="9" w:name="_GoBack"/>
+      <w:bookmarkEnd w:id="9"/>
     </w:p>
     <w:p/>
     <w:p>
       <w:r>
-        <w:t xml:space="preserve">a. Results achieved. </w:t>
-      </w:r>
-    </w:p>
-    <w:p>
-      <w:r>
-        <w:t xml:space="preserve">b. Things that could be improved. </w:t>
-      </w:r>
-    </w:p>
-    <w:p>
-      <w:r>
-        <w:t>c. Division of effort and contributions between team members</w:t>
-      </w:r>
-    </w:p>
-    <w:p/>
-    <w:p>
-      <w:r>
         <w:br w:type="page"/>
       </w:r>
     </w:p>
@@ -1557,13 +2206,13 @@
       <w:pPr>
         <w:pStyle w:val="Cabealho1"/>
       </w:pPr>
-      <w:bookmarkStart w:id="8" w:name="_Toc500723408"/>
+      <w:bookmarkStart w:id="10" w:name="_Toc500724226"/>
       <w:proofErr w:type="spellStart"/>
       <w:r>
         <w:lastRenderedPageBreak/>
         <w:t>References</w:t>
       </w:r>
-      <w:bookmarkEnd w:id="8"/>
+      <w:bookmarkEnd w:id="10"/>
       <w:proofErr w:type="spellEnd"/>
     </w:p>
     <w:p/>
@@ -2327,7 +2976,6 @@
     <w:lvl w:ilvl="0" w:tplc="7EBEAF60">
       <w:start w:val="1"/>
       <w:numFmt w:val="decimal"/>
-      <w:pStyle w:val="Cabealho2"/>
       <w:lvlText w:val="%1."/>
       <w:lvlJc w:val="left"/>
       <w:pPr>
@@ -2499,7 +3147,7 @@
   <w:abstractNum w:abstractNumId="17" w15:restartNumberingAfterBreak="0">
     <w:nsid w:val="5C70731D"/>
     <w:multiLevelType w:val="multilevel"/>
-    <w:tmpl w:val="F3082338"/>
+    <w:tmpl w:val="5D0AD742"/>
     <w:lvl w:ilvl="0">
       <w:start w:val="1"/>
       <w:numFmt w:val="decimal"/>
@@ -2513,6 +3161,7 @@
     <w:lvl w:ilvl="1">
       <w:start w:val="1"/>
       <w:numFmt w:val="decimal"/>
+      <w:pStyle w:val="Cabealho2"/>
       <w:isLgl/>
       <w:lvlText w:val="%1.%2."/>
       <w:lvlJc w:val="left"/>
@@ -3161,11 +3810,13 @@
   <w:style w:type="paragraph" w:default="1" w:styleId="Normal">
     <w:name w:val="Normal"/>
     <w:qFormat/>
-    <w:rsid w:val="001B63DA"/>
+    <w:rsid w:val="00FB13F8"/>
     <w:pPr>
       <w:jc w:val="both"/>
     </w:pPr>
     <w:rPr>
+      <w:sz w:val="24"/>
+      <w:szCs w:val="24"/>
       <w:lang w:val="en-US"/>
     </w:rPr>
   </w:style>
@@ -3176,7 +3827,7 @@
     <w:link w:val="Cabealho1Carter"/>
     <w:uiPriority w:val="9"/>
     <w:qFormat/>
-    <w:rsid w:val="00A701BF"/>
+    <w:rsid w:val="00FB13F8"/>
     <w:pPr>
       <w:keepNext/>
       <w:keepLines/>
@@ -3189,8 +3840,8 @@
     <w:rPr>
       <w:rFonts w:asciiTheme="majorHAnsi" w:eastAsiaTheme="majorEastAsia" w:hAnsiTheme="majorHAnsi" w:cstheme="majorBidi"/>
       <w:color w:val="2E74B5" w:themeColor="accent1" w:themeShade="BF"/>
-      <w:sz w:val="32"/>
-      <w:szCs w:val="32"/>
+      <w:sz w:val="36"/>
+      <w:szCs w:val="36"/>
     </w:rPr>
   </w:style>
   <w:style w:type="paragraph" w:styleId="Cabealho2">
@@ -3201,12 +3852,13 @@
     <w:uiPriority w:val="9"/>
     <w:unhideWhenUsed/>
     <w:qFormat/>
-    <w:rsid w:val="00A701BF"/>
+    <w:rsid w:val="00FB13F8"/>
     <w:pPr>
       <w:keepNext/>
       <w:keepLines/>
       <w:numPr>
-        <w:numId w:val="14"/>
+        <w:ilvl w:val="1"/>
+        <w:numId w:val="13"/>
       </w:numPr>
       <w:spacing w:before="40" w:after="0"/>
       <w:outlineLvl w:val="1"/>
@@ -3214,8 +3866,8 @@
     <w:rPr>
       <w:rFonts w:asciiTheme="majorHAnsi" w:eastAsiaTheme="majorEastAsia" w:hAnsiTheme="majorHAnsi" w:cstheme="majorBidi"/>
       <w:color w:val="2E74B5" w:themeColor="accent1" w:themeShade="BF"/>
-      <w:sz w:val="26"/>
-      <w:szCs w:val="26"/>
+      <w:sz w:val="28"/>
+      <w:szCs w:val="28"/>
     </w:rPr>
   </w:style>
   <w:style w:type="character" w:default="1" w:styleId="Tipodeletrapredefinidodopargrafo">
@@ -3354,12 +4006,13 @@
     <w:basedOn w:val="Tipodeletrapredefinidodopargrafo"/>
     <w:link w:val="Cabealho1"/>
     <w:uiPriority w:val="9"/>
-    <w:rsid w:val="00A701BF"/>
+    <w:rsid w:val="00FB13F8"/>
     <w:rPr>
       <w:rFonts w:asciiTheme="majorHAnsi" w:eastAsiaTheme="majorEastAsia" w:hAnsiTheme="majorHAnsi" w:cstheme="majorBidi"/>
       <w:color w:val="2E74B5" w:themeColor="accent1" w:themeShade="BF"/>
-      <w:sz w:val="32"/>
-      <w:szCs w:val="32"/>
+      <w:sz w:val="36"/>
+      <w:szCs w:val="36"/>
+      <w:lang w:val="en-US"/>
     </w:rPr>
   </w:style>
   <w:style w:type="paragraph" w:styleId="Cabealhodondice">
@@ -3393,12 +4046,13 @@
     <w:basedOn w:val="Tipodeletrapredefinidodopargrafo"/>
     <w:link w:val="Cabealho2"/>
     <w:uiPriority w:val="9"/>
-    <w:rsid w:val="00A701BF"/>
+    <w:rsid w:val="00FB13F8"/>
     <w:rPr>
       <w:rFonts w:asciiTheme="majorHAnsi" w:eastAsiaTheme="majorEastAsia" w:hAnsiTheme="majorHAnsi" w:cstheme="majorBidi"/>
       <w:color w:val="2E74B5" w:themeColor="accent1" w:themeShade="BF"/>
-      <w:sz w:val="26"/>
-      <w:szCs w:val="26"/>
+      <w:sz w:val="28"/>
+      <w:szCs w:val="28"/>
+      <w:lang w:val="en-US"/>
     </w:rPr>
   </w:style>
   <w:style w:type="paragraph" w:styleId="ndice1">
@@ -3425,6 +4079,25 @@
       <w:spacing w:after="100"/>
       <w:ind w:left="220"/>
     </w:pPr>
+  </w:style>
+  <w:style w:type="table" w:styleId="TabelacomGrelha">
+    <w:name w:val="Table Grid"/>
+    <w:basedOn w:val="Tabelanormal"/>
+    <w:uiPriority w:val="39"/>
+    <w:rsid w:val="00BD476C"/>
+    <w:pPr>
+      <w:spacing w:after="0" w:line="240" w:lineRule="auto"/>
+    </w:pPr>
+    <w:tblPr>
+      <w:tblBorders>
+        <w:top w:val="single" w:sz="4" w:space="0" w:color="auto"/>
+        <w:left w:val="single" w:sz="4" w:space="0" w:color="auto"/>
+        <w:bottom w:val="single" w:sz="4" w:space="0" w:color="auto"/>
+        <w:right w:val="single" w:sz="4" w:space="0" w:color="auto"/>
+        <w:insideH w:val="single" w:sz="4" w:space="0" w:color="auto"/>
+        <w:insideV w:val="single" w:sz="4" w:space="0" w:color="auto"/>
+      </w:tblBorders>
+    </w:tblPr>
   </w:style>
 </w:styles>
 </file>
@@ -3695,7 +4368,7 @@
 </file>
 
 <file path=customXml/itemProps1.xml><?xml version="1.0" encoding="utf-8"?>
-<ds:datastoreItem xmlns:ds="http://schemas.openxmlformats.org/officeDocument/2006/customXml" ds:itemID="{2C5C6388-13DC-49D7-B054-CC9473CB3AB1}">
+<ds:datastoreItem xmlns:ds="http://schemas.openxmlformats.org/officeDocument/2006/customXml" ds:itemID="{35F6CAAA-92B0-4461-BC89-216F636925CD}">
   <ds:schemaRefs>
     <ds:schemaRef ds:uri="http://schemas.openxmlformats.org/officeDocument/2006/bibliography"/>
   </ds:schemaRefs>

</xml_diff>

<commit_message>
VDM project start -classes definition -string not working: exception error ???
</commit_message>
<xml_diff>
--- a/Relatorio.docx
+++ b/Relatorio.docx
@@ -7,48 +7,47 @@
       <w:pPr>
         <w:jc w:val="center"/>
         <w:rPr>
-          <w:rFonts w:ascii="Bahnschrift" w:hAnsi="Bahnschrift"/>
-          <w:sz w:val="32"/>
-          <w:szCs w:val="32"/>
           <w:lang w:val="pt-PT"/>
         </w:rPr>
       </w:pPr>
       <w:r>
         <w:rPr>
-          <w:rFonts w:ascii="Bahnschrift" w:hAnsi="Bahnschrift"/>
-          <w:sz w:val="32"/>
-          <w:szCs w:val="32"/>
-          <w:lang w:val="pt-PT"/>
-        </w:rPr>
-        <w:t>Faculdade de Engenharia da</w:t>
-      </w:r>
-    </w:p>
-    <w:p>
-      <w:pPr>
-        <w:jc w:val="center"/>
-        <w:rPr>
-          <w:rFonts w:ascii="Bahnschrift" w:hAnsi="Bahnschrift"/>
-          <w:sz w:val="32"/>
-          <w:szCs w:val="32"/>
-          <w:lang w:val="pt-PT"/>
-        </w:rPr>
-      </w:pPr>
-      <w:r>
-        <w:rPr>
-          <w:rFonts w:ascii="Bahnschrift" w:hAnsi="Bahnschrift"/>
-          <w:sz w:val="32"/>
-          <w:szCs w:val="32"/>
-          <w:lang w:val="pt-PT"/>
-        </w:rPr>
-        <w:t>Universidade do Porto</w:t>
-      </w:r>
-    </w:p>
-    <w:p>
-      <w:pPr>
-        <w:rPr>
-          <w:lang w:val="pt-PT"/>
-        </w:rPr>
-      </w:pPr>
+          <w:noProof/>
+        </w:rPr>
+        <w:drawing>
+          <wp:inline distT="0" distB="0" distL="0" distR="0" wp14:anchorId="6F93AD74" wp14:editId="0F722BD6">
+            <wp:extent cx="2952750" cy="962025"/>
+            <wp:effectExtent l="0" t="0" r="0" b="9525"/>
+            <wp:docPr id="131" name="Picture 131"/>
+            <wp:cNvGraphicFramePr/>
+            <a:graphic xmlns:a="http://schemas.openxmlformats.org/drawingml/2006/main">
+              <a:graphicData uri="http://schemas.openxmlformats.org/drawingml/2006/picture">
+                <pic:pic xmlns:pic="http://schemas.openxmlformats.org/drawingml/2006/picture">
+                  <pic:nvPicPr>
+                    <pic:cNvPr id="131" name="Picture 131"/>
+                    <pic:cNvPicPr/>
+                  </pic:nvPicPr>
+                  <pic:blipFill>
+                    <a:blip r:embed="rId6"/>
+                    <a:stretch>
+                      <a:fillRect/>
+                    </a:stretch>
+                  </pic:blipFill>
+                  <pic:spPr>
+                    <a:xfrm>
+                      <a:off x="0" y="0"/>
+                      <a:ext cx="2952750" cy="962025"/>
+                    </a:xfrm>
+                    <a:prstGeom prst="rect">
+                      <a:avLst/>
+                    </a:prstGeom>
+                  </pic:spPr>
+                </pic:pic>
+              </a:graphicData>
+            </a:graphic>
+          </wp:inline>
+        </w:drawing>
+      </w:r>
     </w:p>
     <w:p>
       <w:pPr>
@@ -254,7 +253,7 @@
         </w:rPr>
         <w:t xml:space="preserve"> Pedro Silva Couto – </w:t>
       </w:r>
-      <w:hyperlink r:id="rId6" w:history="1">
+      <w:hyperlink r:id="rId7" w:history="1">
         <w:r>
           <w:rPr>
             <w:rStyle w:val="Hiperligao"/>
@@ -1590,12 +1589,13 @@
       </w:tblPr>
       <w:tblGrid>
         <w:gridCol w:w="1142"/>
-        <w:gridCol w:w="7352"/>
+        <w:gridCol w:w="1688"/>
+        <w:gridCol w:w="5664"/>
       </w:tblGrid>
       <w:tr>
         <w:tc>
           <w:tcPr>
-            <w:tcW w:w="1129" w:type="dxa"/>
+            <w:tcW w:w="1142" w:type="dxa"/>
           </w:tcPr>
           <w:p>
             <w:pPr>
@@ -1614,7 +1614,26 @@
         </w:tc>
         <w:tc>
           <w:tcPr>
-            <w:tcW w:w="7365" w:type="dxa"/>
+            <w:tcW w:w="1688" w:type="dxa"/>
+          </w:tcPr>
+          <w:p>
+            <w:pPr>
+              <w:jc w:val="center"/>
+              <w:rPr>
+                <w:b/>
+              </w:rPr>
+            </w:pPr>
+            <w:r>
+              <w:rPr>
+                <w:b/>
+              </w:rPr>
+              <w:t>Priority</w:t>
+            </w:r>
+          </w:p>
+        </w:tc>
+        <w:tc>
+          <w:tcPr>
+            <w:tcW w:w="5664" w:type="dxa"/>
           </w:tcPr>
           <w:p>
             <w:pPr>
@@ -1638,13 +1657,14 @@
         </w:trPr>
         <w:tc>
           <w:tcPr>
-            <w:tcW w:w="1129" w:type="dxa"/>
+            <w:tcW w:w="1142" w:type="dxa"/>
             <w:vAlign w:val="center"/>
           </w:tcPr>
           <w:p>
             <w:pPr>
               <w:jc w:val="center"/>
             </w:pPr>
+            <w:bookmarkStart w:id="3" w:name="_GoBack" w:colFirst="1" w:colLast="1"/>
             <w:r>
               <w:t>R1</w:t>
             </w:r>
@@ -1652,7 +1672,21 @@
         </w:tc>
         <w:tc>
           <w:tcPr>
-            <w:tcW w:w="7365" w:type="dxa"/>
+            <w:tcW w:w="1688" w:type="dxa"/>
+            <w:vAlign w:val="center"/>
+          </w:tcPr>
+          <w:p>
+            <w:pPr>
+              <w:jc w:val="center"/>
+            </w:pPr>
+            <w:r>
+              <w:t>Mandatory</w:t>
+            </w:r>
+          </w:p>
+        </w:tc>
+        <w:tc>
+          <w:tcPr>
+            <w:tcW w:w="5664" w:type="dxa"/>
             <w:vAlign w:val="center"/>
           </w:tcPr>
           <w:p>
@@ -1671,7 +1705,7 @@
         </w:trPr>
         <w:tc>
           <w:tcPr>
-            <w:tcW w:w="1129" w:type="dxa"/>
+            <w:tcW w:w="1142" w:type="dxa"/>
             <w:vAlign w:val="center"/>
           </w:tcPr>
           <w:p>
@@ -1685,7 +1719,21 @@
         </w:tc>
         <w:tc>
           <w:tcPr>
-            <w:tcW w:w="7365" w:type="dxa"/>
+            <w:tcW w:w="1688" w:type="dxa"/>
+            <w:vAlign w:val="center"/>
+          </w:tcPr>
+          <w:p>
+            <w:pPr>
+              <w:jc w:val="center"/>
+            </w:pPr>
+            <w:r>
+              <w:t>Mandatory</w:t>
+            </w:r>
+          </w:p>
+        </w:tc>
+        <w:tc>
+          <w:tcPr>
+            <w:tcW w:w="5664" w:type="dxa"/>
             <w:vAlign w:val="center"/>
           </w:tcPr>
           <w:p>
@@ -1704,7 +1752,7 @@
         </w:trPr>
         <w:tc>
           <w:tcPr>
-            <w:tcW w:w="1129" w:type="dxa"/>
+            <w:tcW w:w="1142" w:type="dxa"/>
             <w:vAlign w:val="center"/>
           </w:tcPr>
           <w:p>
@@ -1718,7 +1766,21 @@
         </w:tc>
         <w:tc>
           <w:tcPr>
-            <w:tcW w:w="7365" w:type="dxa"/>
+            <w:tcW w:w="1688" w:type="dxa"/>
+            <w:vAlign w:val="center"/>
+          </w:tcPr>
+          <w:p>
+            <w:pPr>
+              <w:jc w:val="center"/>
+            </w:pPr>
+            <w:r>
+              <w:t>Mandatory</w:t>
+            </w:r>
+          </w:p>
+        </w:tc>
+        <w:tc>
+          <w:tcPr>
+            <w:tcW w:w="5664" w:type="dxa"/>
             <w:vAlign w:val="center"/>
           </w:tcPr>
           <w:p>
@@ -1737,7 +1799,7 @@
         </w:trPr>
         <w:tc>
           <w:tcPr>
-            <w:tcW w:w="1129" w:type="dxa"/>
+            <w:tcW w:w="1142" w:type="dxa"/>
             <w:vAlign w:val="center"/>
           </w:tcPr>
           <w:p>
@@ -1751,7 +1813,21 @@
         </w:tc>
         <w:tc>
           <w:tcPr>
-            <w:tcW w:w="7365" w:type="dxa"/>
+            <w:tcW w:w="1688" w:type="dxa"/>
+            <w:vAlign w:val="center"/>
+          </w:tcPr>
+          <w:p>
+            <w:pPr>
+              <w:jc w:val="center"/>
+            </w:pPr>
+            <w:r>
+              <w:t>Mandatory</w:t>
+            </w:r>
+          </w:p>
+        </w:tc>
+        <w:tc>
+          <w:tcPr>
+            <w:tcW w:w="5664" w:type="dxa"/>
             <w:vAlign w:val="center"/>
           </w:tcPr>
           <w:p>
@@ -1770,7 +1846,7 @@
         </w:trPr>
         <w:tc>
           <w:tcPr>
-            <w:tcW w:w="1129" w:type="dxa"/>
+            <w:tcW w:w="1142" w:type="dxa"/>
             <w:vAlign w:val="center"/>
           </w:tcPr>
           <w:p>
@@ -1784,7 +1860,21 @@
         </w:tc>
         <w:tc>
           <w:tcPr>
-            <w:tcW w:w="7365" w:type="dxa"/>
+            <w:tcW w:w="1688" w:type="dxa"/>
+            <w:vAlign w:val="center"/>
+          </w:tcPr>
+          <w:p>
+            <w:pPr>
+              <w:jc w:val="center"/>
+            </w:pPr>
+            <w:r>
+              <w:t>Mandatory</w:t>
+            </w:r>
+          </w:p>
+        </w:tc>
+        <w:tc>
+          <w:tcPr>
+            <w:tcW w:w="5664" w:type="dxa"/>
             <w:vAlign w:val="center"/>
           </w:tcPr>
           <w:p>
@@ -1794,6 +1884,7 @@
           </w:p>
         </w:tc>
       </w:tr>
+      <w:bookmarkEnd w:id="3"/>
     </w:tbl>
     <w:p/>
     <w:p/>
@@ -1847,12 +1938,12 @@
       <w:pPr>
         <w:pStyle w:val="Cabealho1"/>
       </w:pPr>
-      <w:bookmarkStart w:id="3" w:name="_Toc500724220"/>
+      <w:bookmarkStart w:id="4" w:name="_Toc500724220"/>
       <w:r>
         <w:lastRenderedPageBreak/>
         <w:t>Visual UML model</w:t>
       </w:r>
-      <w:bookmarkEnd w:id="3"/>
+      <w:bookmarkEnd w:id="4"/>
     </w:p>
     <w:p/>
     <w:p>
@@ -1876,7 +1967,7 @@
                     <pic:cNvPicPr/>
                   </pic:nvPicPr>
                   <pic:blipFill>
-                    <a:blip r:embed="rId7"/>
+                    <a:blip r:embed="rId8"/>
                     <a:stretch>
                       <a:fillRect/>
                     </a:stretch>
@@ -1896,8 +1987,6 @@
           </wp:inline>
         </w:drawing>
       </w:r>
-      <w:bookmarkStart w:id="4" w:name="_GoBack"/>
-      <w:bookmarkEnd w:id="4"/>
     </w:p>
     <w:p/>
     <w:p>
@@ -2287,7 +2376,7 @@
           <w:numId w:val="19"/>
         </w:numPr>
       </w:pPr>
-      <w:hyperlink r:id="rId8" w:history="1">
+      <w:hyperlink r:id="rId9" w:history="1">
         <w:r>
           <w:rPr>
             <w:rStyle w:val="Hiperligao"/>
@@ -4424,7 +4513,7 @@
 </file>
 
 <file path=customXml/itemProps1.xml><?xml version="1.0" encoding="utf-8"?>
-<ds:datastoreItem xmlns:ds="http://schemas.openxmlformats.org/officeDocument/2006/customXml" ds:itemID="{E179FBA1-036D-44A4-B6F4-8A7029EAD83C}">
+<ds:datastoreItem xmlns:ds="http://schemas.openxmlformats.org/officeDocument/2006/customXml" ds:itemID="{8867BD46-94EE-4986-B925-83AA83E1C525}">
   <ds:schemaRefs>
     <ds:schemaRef ds:uri="http://schemas.openxmlformats.org/officeDocument/2006/bibliography"/>
   </ds:schemaRefs>

</xml_diff>

<commit_message>
classes getters/setters relatorio update commands list
</commit_message>
<xml_diff>
--- a/Relatorio.docx
+++ b/Relatorio.docx
@@ -1664,7 +1664,6 @@
             <w:pPr>
               <w:jc w:val="center"/>
             </w:pPr>
-            <w:bookmarkStart w:id="3" w:name="_GoBack" w:colFirst="1" w:colLast="1"/>
             <w:r>
               <w:t>R1</w:t>
             </w:r>
@@ -1884,7 +1883,6 @@
           </w:p>
         </w:tc>
       </w:tr>
-      <w:bookmarkEnd w:id="3"/>
     </w:tbl>
     <w:p/>
     <w:p/>
@@ -1938,12 +1936,12 @@
       <w:pPr>
         <w:pStyle w:val="Cabealho1"/>
       </w:pPr>
-      <w:bookmarkStart w:id="4" w:name="_Toc500724220"/>
+      <w:bookmarkStart w:id="3" w:name="_Toc500724220"/>
       <w:r>
         <w:lastRenderedPageBreak/>
         <w:t>Visual UML model</w:t>
       </w:r>
-      <w:bookmarkEnd w:id="4"/>
+      <w:bookmarkEnd w:id="3"/>
     </w:p>
     <w:p/>
     <w:p>
@@ -2035,12 +2033,12 @@
       <w:pPr>
         <w:pStyle w:val="Cabealho1"/>
       </w:pPr>
-      <w:bookmarkStart w:id="5" w:name="_Toc500724221"/>
+      <w:bookmarkStart w:id="4" w:name="_Toc500724221"/>
       <w:r>
         <w:lastRenderedPageBreak/>
         <w:t>Formal VDM++ model</w:t>
       </w:r>
-      <w:bookmarkEnd w:id="5"/>
+      <w:bookmarkEnd w:id="4"/>
     </w:p>
     <w:p/>
     <w:p>
@@ -2143,12 +2141,12 @@
       <w:pPr>
         <w:pStyle w:val="Cabealho1"/>
       </w:pPr>
-      <w:bookmarkStart w:id="6" w:name="_Toc500724222"/>
+      <w:bookmarkStart w:id="5" w:name="_Toc500724222"/>
       <w:r>
         <w:lastRenderedPageBreak/>
         <w:t>Model validation</w:t>
       </w:r>
-      <w:bookmarkEnd w:id="6"/>
+      <w:bookmarkEnd w:id="5"/>
     </w:p>
     <w:p/>
     <w:p>
@@ -2201,12 +2199,12 @@
       <w:pPr>
         <w:pStyle w:val="Cabealho1"/>
       </w:pPr>
-      <w:bookmarkStart w:id="7" w:name="_Toc500724223"/>
+      <w:bookmarkStart w:id="6" w:name="_Toc500724223"/>
       <w:r>
         <w:lastRenderedPageBreak/>
         <w:t>Model verification</w:t>
       </w:r>
-      <w:bookmarkEnd w:id="7"/>
+      <w:bookmarkEnd w:id="6"/>
     </w:p>
     <w:p/>
     <w:p>
@@ -2255,12 +2253,12 @@
       <w:pPr>
         <w:pStyle w:val="Cabealho1"/>
       </w:pPr>
-      <w:bookmarkStart w:id="8" w:name="_Toc500724224"/>
+      <w:bookmarkStart w:id="7" w:name="_Toc500724224"/>
       <w:r>
         <w:lastRenderedPageBreak/>
         <w:t>Code generation</w:t>
       </w:r>
-      <w:bookmarkEnd w:id="8"/>
+      <w:bookmarkEnd w:id="7"/>
     </w:p>
     <w:p>
       <w:pPr>
@@ -2296,12 +2294,12 @@
       <w:pPr>
         <w:pStyle w:val="Cabealho1"/>
       </w:pPr>
-      <w:bookmarkStart w:id="9" w:name="_Toc500724225"/>
+      <w:bookmarkStart w:id="8" w:name="_Toc500724225"/>
       <w:r>
         <w:lastRenderedPageBreak/>
         <w:t>Conclusions</w:t>
       </w:r>
-      <w:bookmarkEnd w:id="9"/>
+      <w:bookmarkEnd w:id="8"/>
     </w:p>
     <w:p>
       <w:pPr>
@@ -2359,11 +2357,13 @@
       <w:pPr>
         <w:pStyle w:val="Cabealho1"/>
       </w:pPr>
-      <w:bookmarkStart w:id="10" w:name="_Toc500724226"/>
+      <w:bookmarkStart w:id="9" w:name="_Toc500724226"/>
       <w:r>
         <w:lastRenderedPageBreak/>
         <w:t>References</w:t>
       </w:r>
+      <w:bookmarkStart w:id="10" w:name="_GoBack"/>
+      <w:bookmarkEnd w:id="9"/>
       <w:bookmarkEnd w:id="10"/>
     </w:p>
     <w:p/>
@@ -2373,7 +2373,7 @@
         <w:pStyle w:val="PargrafodaLista"/>
         <w:numPr>
           <w:ilvl w:val="0"/>
-          <w:numId w:val="19"/>
+          <w:numId w:val="20"/>
         </w:numPr>
       </w:pPr>
       <w:hyperlink r:id="rId9" w:history="1">
@@ -2385,14 +2385,83 @@
         </w:r>
       </w:hyperlink>
     </w:p>
-    <w:p/>
     <w:p>
       <w:pPr>
         <w:pStyle w:val="PargrafodaLista"/>
         <w:numPr>
           <w:ilvl w:val="0"/>
-          <w:numId w:val="19"/>
+          <w:numId w:val="20"/>
         </w:numPr>
+      </w:pPr>
+      <w:hyperlink r:id="rId10" w:history="1">
+        <w:r>
+          <w:rPr>
+            <w:rStyle w:val="Hiperligao"/>
+            <w:sz w:val="22"/>
+            <w:szCs w:val="22"/>
+          </w:rPr>
+          <w:t>http://overturetool.org</w:t>
+        </w:r>
+      </w:hyperlink>
+      <w:r>
+        <w:rPr>
+          <w:sz w:val="22"/>
+          <w:szCs w:val="22"/>
+        </w:rPr>
+        <w:t xml:space="preserve"> </w:t>
+      </w:r>
+    </w:p>
+    <w:p>
+      <w:pPr>
+        <w:pStyle w:val="PargrafodaLista"/>
+        <w:numPr>
+          <w:ilvl w:val="0"/>
+          <w:numId w:val="20"/>
+        </w:numPr>
+      </w:pPr>
+      <w:r>
+        <w:t>https://moodle.up.pt/pluginfile.php/165033/mod_resource/content/0/VDM%2B%2B.pdf</w:t>
+      </w:r>
+    </w:p>
+    <w:p>
+      <w:pPr>
+        <w:pStyle w:val="PargrafodaLista"/>
+        <w:numPr>
+          <w:ilvl w:val="0"/>
+          <w:numId w:val="20"/>
+        </w:numPr>
+        <w:rPr>
+          <w:sz w:val="22"/>
+          <w:szCs w:val="22"/>
+        </w:rPr>
+      </w:pPr>
+      <w:r>
+        <w:rPr>
+          <w:sz w:val="22"/>
+          <w:szCs w:val="22"/>
+        </w:rPr>
+        <w:t xml:space="preserve">VDM-10 Language Manual, Peter </w:t>
+      </w:r>
+      <w:proofErr w:type="spellStart"/>
+      <w:r>
+        <w:rPr>
+          <w:sz w:val="22"/>
+          <w:szCs w:val="22"/>
+        </w:rPr>
+        <w:t>Gorm</w:t>
+      </w:r>
+      <w:proofErr w:type="spellEnd"/>
+      <w:r>
+        <w:rPr>
+          <w:sz w:val="22"/>
+          <w:szCs w:val="22"/>
+        </w:rPr>
+        <w:t xml:space="preserve"> Larsen et al, Overture Technical Report Series No. TR-001, March 2014</w:t>
+      </w:r>
+    </w:p>
+    <w:p>
+      <w:pPr>
+        <w:pStyle w:val="PargrafodaLista"/>
       </w:pPr>
     </w:p>
     <w:p/>
@@ -2824,6 +2893,119 @@
     </w:lvl>
   </w:abstractNum>
   <w:abstractNum w:abstractNumId="12" w15:restartNumberingAfterBreak="0">
+    <w:nsid w:val="138A5643"/>
+    <w:multiLevelType w:val="hybridMultilevel"/>
+    <w:tmpl w:val="0E2294D0"/>
+    <w:lvl w:ilvl="0" w:tplc="08160001">
+      <w:start w:val="1"/>
+      <w:numFmt w:val="bullet"/>
+      <w:lvlText w:val=""/>
+      <w:lvlJc w:val="left"/>
+      <w:pPr>
+        <w:ind w:left="720" w:hanging="360"/>
+      </w:pPr>
+      <w:rPr>
+        <w:rFonts w:ascii="Symbol" w:hAnsi="Symbol" w:hint="default"/>
+      </w:rPr>
+    </w:lvl>
+    <w:lvl w:ilvl="1" w:tplc="08160003" w:tentative="1">
+      <w:start w:val="1"/>
+      <w:numFmt w:val="bullet"/>
+      <w:lvlText w:val="o"/>
+      <w:lvlJc w:val="left"/>
+      <w:pPr>
+        <w:ind w:left="1440" w:hanging="360"/>
+      </w:pPr>
+      <w:rPr>
+        <w:rFonts w:ascii="Courier New" w:hAnsi="Courier New" w:cs="Courier New" w:hint="default"/>
+      </w:rPr>
+    </w:lvl>
+    <w:lvl w:ilvl="2" w:tplc="08160005" w:tentative="1">
+      <w:start w:val="1"/>
+      <w:numFmt w:val="bullet"/>
+      <w:lvlText w:val=""/>
+      <w:lvlJc w:val="left"/>
+      <w:pPr>
+        <w:ind w:left="2160" w:hanging="360"/>
+      </w:pPr>
+      <w:rPr>
+        <w:rFonts w:ascii="Wingdings" w:hAnsi="Wingdings" w:hint="default"/>
+      </w:rPr>
+    </w:lvl>
+    <w:lvl w:ilvl="3" w:tplc="08160001" w:tentative="1">
+      <w:start w:val="1"/>
+      <w:numFmt w:val="bullet"/>
+      <w:lvlText w:val=""/>
+      <w:lvlJc w:val="left"/>
+      <w:pPr>
+        <w:ind w:left="2880" w:hanging="360"/>
+      </w:pPr>
+      <w:rPr>
+        <w:rFonts w:ascii="Symbol" w:hAnsi="Symbol" w:hint="default"/>
+      </w:rPr>
+    </w:lvl>
+    <w:lvl w:ilvl="4" w:tplc="08160003" w:tentative="1">
+      <w:start w:val="1"/>
+      <w:numFmt w:val="bullet"/>
+      <w:lvlText w:val="o"/>
+      <w:lvlJc w:val="left"/>
+      <w:pPr>
+        <w:ind w:left="3600" w:hanging="360"/>
+      </w:pPr>
+      <w:rPr>
+        <w:rFonts w:ascii="Courier New" w:hAnsi="Courier New" w:cs="Courier New" w:hint="default"/>
+      </w:rPr>
+    </w:lvl>
+    <w:lvl w:ilvl="5" w:tplc="08160005" w:tentative="1">
+      <w:start w:val="1"/>
+      <w:numFmt w:val="bullet"/>
+      <w:lvlText w:val=""/>
+      <w:lvlJc w:val="left"/>
+      <w:pPr>
+        <w:ind w:left="4320" w:hanging="360"/>
+      </w:pPr>
+      <w:rPr>
+        <w:rFonts w:ascii="Wingdings" w:hAnsi="Wingdings" w:hint="default"/>
+      </w:rPr>
+    </w:lvl>
+    <w:lvl w:ilvl="6" w:tplc="08160001" w:tentative="1">
+      <w:start w:val="1"/>
+      <w:numFmt w:val="bullet"/>
+      <w:lvlText w:val=""/>
+      <w:lvlJc w:val="left"/>
+      <w:pPr>
+        <w:ind w:left="5040" w:hanging="360"/>
+      </w:pPr>
+      <w:rPr>
+        <w:rFonts w:ascii="Symbol" w:hAnsi="Symbol" w:hint="default"/>
+      </w:rPr>
+    </w:lvl>
+    <w:lvl w:ilvl="7" w:tplc="08160003" w:tentative="1">
+      <w:start w:val="1"/>
+      <w:numFmt w:val="bullet"/>
+      <w:lvlText w:val="o"/>
+      <w:lvlJc w:val="left"/>
+      <w:pPr>
+        <w:ind w:left="5760" w:hanging="360"/>
+      </w:pPr>
+      <w:rPr>
+        <w:rFonts w:ascii="Courier New" w:hAnsi="Courier New" w:cs="Courier New" w:hint="default"/>
+      </w:rPr>
+    </w:lvl>
+    <w:lvl w:ilvl="8" w:tplc="08160005" w:tentative="1">
+      <w:start w:val="1"/>
+      <w:numFmt w:val="bullet"/>
+      <w:lvlText w:val=""/>
+      <w:lvlJc w:val="left"/>
+      <w:pPr>
+        <w:ind w:left="6480" w:hanging="360"/>
+      </w:pPr>
+      <w:rPr>
+        <w:rFonts w:ascii="Wingdings" w:hAnsi="Wingdings" w:hint="default"/>
+      </w:rPr>
+    </w:lvl>
+  </w:abstractNum>
+  <w:abstractNum w:abstractNumId="13" w15:restartNumberingAfterBreak="0">
     <w:nsid w:val="14FE0981"/>
     <w:multiLevelType w:val="hybridMultilevel"/>
     <w:tmpl w:val="99A2413A"/>
@@ -2936,7 +3118,7 @@
       </w:rPr>
     </w:lvl>
   </w:abstractNum>
-  <w:abstractNum w:abstractNumId="13" w15:restartNumberingAfterBreak="0">
+  <w:abstractNum w:abstractNumId="14" w15:restartNumberingAfterBreak="0">
     <w:nsid w:val="15F74D84"/>
     <w:multiLevelType w:val="hybridMultilevel"/>
     <w:tmpl w:val="F1469276"/>
@@ -3025,7 +3207,7 @@
       </w:pPr>
     </w:lvl>
   </w:abstractNum>
-  <w:abstractNum w:abstractNumId="14" w15:restartNumberingAfterBreak="0">
+  <w:abstractNum w:abstractNumId="15" w15:restartNumberingAfterBreak="0">
     <w:nsid w:val="20BA3DD8"/>
     <w:multiLevelType w:val="hybridMultilevel"/>
     <w:tmpl w:val="C25A962A"/>
@@ -3114,7 +3296,7 @@
       </w:pPr>
     </w:lvl>
   </w:abstractNum>
-  <w:abstractNum w:abstractNumId="15" w15:restartNumberingAfterBreak="0">
+  <w:abstractNum w:abstractNumId="16" w15:restartNumberingAfterBreak="0">
     <w:nsid w:val="315D0C02"/>
     <w:multiLevelType w:val="hybridMultilevel"/>
     <w:tmpl w:val="906856F8"/>
@@ -3200,7 +3382,7 @@
       </w:pPr>
     </w:lvl>
   </w:abstractNum>
-  <w:abstractNum w:abstractNumId="16" w15:restartNumberingAfterBreak="0">
+  <w:abstractNum w:abstractNumId="17" w15:restartNumberingAfterBreak="0">
     <w:nsid w:val="549D46B3"/>
     <w:multiLevelType w:val="hybridMultilevel"/>
     <w:tmpl w:val="0D2E20DE"/>
@@ -3289,7 +3471,7 @@
       </w:pPr>
     </w:lvl>
   </w:abstractNum>
-  <w:abstractNum w:abstractNumId="17" w15:restartNumberingAfterBreak="0">
+  <w:abstractNum w:abstractNumId="18" w15:restartNumberingAfterBreak="0">
     <w:nsid w:val="5C70731D"/>
     <w:multiLevelType w:val="multilevel"/>
     <w:tmpl w:val="5D0AD742"/>
@@ -3409,7 +3591,7 @@
       </w:rPr>
     </w:lvl>
   </w:abstractNum>
-  <w:abstractNum w:abstractNumId="18" w15:restartNumberingAfterBreak="0">
+  <w:abstractNum w:abstractNumId="19" w15:restartNumberingAfterBreak="0">
     <w:nsid w:val="5ECC0A58"/>
     <w:multiLevelType w:val="hybridMultilevel"/>
     <w:tmpl w:val="234C6204"/>
@@ -3535,24 +3717,27 @@
     <w:abstractNumId w:val="10"/>
   </w:num>
   <w:num w:numId="13">
+    <w:abstractNumId w:val="18"/>
+  </w:num>
+  <w:num w:numId="14">
+    <w:abstractNumId w:val="16"/>
+  </w:num>
+  <w:num w:numId="15">
+    <w:abstractNumId w:val="14"/>
+  </w:num>
+  <w:num w:numId="16">
+    <w:abstractNumId w:val="15"/>
+  </w:num>
+  <w:num w:numId="17">
     <w:abstractNumId w:val="17"/>
   </w:num>
-  <w:num w:numId="14">
-    <w:abstractNumId w:val="15"/>
+  <w:num w:numId="18">
+    <w:abstractNumId w:val="19"/>
   </w:num>
-  <w:num w:numId="15">
+  <w:num w:numId="19">
     <w:abstractNumId w:val="13"/>
   </w:num>
-  <w:num w:numId="16">
-    <w:abstractNumId w:val="14"/>
-  </w:num>
-  <w:num w:numId="17">
-    <w:abstractNumId w:val="16"/>
-  </w:num>
-  <w:num w:numId="18">
-    <w:abstractNumId w:val="18"/>
-  </w:num>
-  <w:num w:numId="19">
+  <w:num w:numId="20">
     <w:abstractNumId w:val="12"/>
   </w:num>
 </w:numbering>
@@ -4244,6 +4429,22 @@
       </w:tblBorders>
     </w:tblPr>
   </w:style>
+  <w:style w:type="paragraph" w:customStyle="1" w:styleId="Default">
+    <w:name w:val="Default"/>
+    <w:rsid w:val="008433A7"/>
+    <w:pPr>
+      <w:autoSpaceDE w:val="0"/>
+      <w:autoSpaceDN w:val="0"/>
+      <w:adjustRightInd w:val="0"/>
+      <w:spacing w:after="0" w:line="240" w:lineRule="auto"/>
+    </w:pPr>
+    <w:rPr>
+      <w:rFonts w:ascii="Century Gothic" w:hAnsi="Century Gothic" w:cs="Century Gothic"/>
+      <w:color w:val="000000"/>
+      <w:sz w:val="24"/>
+      <w:szCs w:val="24"/>
+    </w:rPr>
+  </w:style>
 </w:styles>
 </file>
 
@@ -4513,7 +4714,7 @@
 </file>
 
 <file path=customXml/itemProps1.xml><?xml version="1.0" encoding="utf-8"?>
-<ds:datastoreItem xmlns:ds="http://schemas.openxmlformats.org/officeDocument/2006/customXml" ds:itemID="{8867BD46-94EE-4986-B925-83AA83E1C525}">
+<ds:datastoreItem xmlns:ds="http://schemas.openxmlformats.org/officeDocument/2006/customXml" ds:itemID="{E8AA6517-E36E-4822-842F-CFB39532AD2F}">
   <ds:schemaRefs>
     <ds:schemaRef ds:uri="http://schemas.openxmlformats.org/officeDocument/2006/bibliography"/>
   </ds:schemaRefs>

</xml_diff>

<commit_message>
Atualização do relatório de acordo com as recomendaçoes do prof
</commit_message>
<xml_diff>
--- a/Relatorio.docx
+++ b/Relatorio.docx
@@ -1558,7 +1558,10 @@
     <w:p/>
     <w:p>
       <w:r>
-        <w:t>In this project we had to model all the information needed to manage a Safety Net Hospital.</w:t>
+        <w:t xml:space="preserve">In this project we had to model the information needed to manage </w:t>
+      </w:r>
+      <w:r>
+        <w:t>a search system for the user seeking for services in a Safety net hospital.</w:t>
       </w:r>
     </w:p>
     <w:p>
@@ -1693,7 +1696,10 @@
               <w:jc w:val="left"/>
             </w:pPr>
             <w:r>
-              <w:t>It should be possible to list all hospitals in the network</w:t>
+              <w:t xml:space="preserve">It should be possible to list all hospitals </w:t>
+            </w:r>
+            <w:r>
+              <w:t>and their attributes</w:t>
             </w:r>
           </w:p>
         </w:tc>
@@ -1742,6 +1748,9 @@
             <w:r>
               <w:t>It should be possible to list all doctors working in the network</w:t>
             </w:r>
+            <w:r>
+              <w:t xml:space="preserve"> and their working hospitals</w:t>
+            </w:r>
           </w:p>
         </w:tc>
       </w:tr>
@@ -1834,7 +1843,10 @@
               <w:jc w:val="left"/>
             </w:pPr>
             <w:r>
-              <w:t>It should be possible to know the hospital with higher number of patients</w:t>
+              <w:t xml:space="preserve">It should be possible to </w:t>
+            </w:r>
+            <w:r>
+              <w:t>search for a hospital in the net based on certain criteria</w:t>
             </w:r>
           </w:p>
         </w:tc>
@@ -1867,7 +1879,7 @@
               <w:jc w:val="center"/>
             </w:pPr>
             <w:r>
-              <w:t>Mandatory</w:t>
+              <w:t>Optional</w:t>
             </w:r>
           </w:p>
         </w:tc>
@@ -1880,6 +1892,58 @@
             <w:pPr>
               <w:jc w:val="left"/>
             </w:pPr>
+            <w:r>
+              <w:t>It should be possible to register/login a user</w:t>
+            </w:r>
+          </w:p>
+        </w:tc>
+      </w:tr>
+      <w:tr>
+        <w:trPr>
+          <w:trHeight w:val="567"/>
+        </w:trPr>
+        <w:tc>
+          <w:tcPr>
+            <w:tcW w:w="1142" w:type="dxa"/>
+            <w:vAlign w:val="center"/>
+          </w:tcPr>
+          <w:p>
+            <w:pPr>
+              <w:jc w:val="center"/>
+            </w:pPr>
+            <w:r>
+              <w:t>R6</w:t>
+            </w:r>
+          </w:p>
+        </w:tc>
+        <w:tc>
+          <w:tcPr>
+            <w:tcW w:w="1688" w:type="dxa"/>
+            <w:vAlign w:val="center"/>
+          </w:tcPr>
+          <w:p>
+            <w:pPr>
+              <w:jc w:val="center"/>
+            </w:pPr>
+            <w:r>
+              <w:t>Optional</w:t>
+            </w:r>
+          </w:p>
+        </w:tc>
+        <w:tc>
+          <w:tcPr>
+            <w:tcW w:w="5664" w:type="dxa"/>
+            <w:vAlign w:val="center"/>
+          </w:tcPr>
+          <w:p>
+            <w:pPr>
+              <w:jc w:val="left"/>
+            </w:pPr>
+            <w:r>
+              <w:t>It should be possible to schedule an appointment to</w:t>
+            </w:r>
+            <w:bookmarkStart w:id="3" w:name="_GoBack"/>
+            <w:bookmarkEnd w:id="3"/>
           </w:p>
         </w:tc>
       </w:tr>
@@ -1936,12 +2000,12 @@
       <w:pPr>
         <w:pStyle w:val="Cabealho1"/>
       </w:pPr>
-      <w:bookmarkStart w:id="3" w:name="_Toc500724220"/>
+      <w:bookmarkStart w:id="4" w:name="_Toc500724220"/>
       <w:r>
         <w:lastRenderedPageBreak/>
         <w:t>Visual UML model</w:t>
       </w:r>
-      <w:bookmarkEnd w:id="3"/>
+      <w:bookmarkEnd w:id="4"/>
     </w:p>
     <w:p/>
     <w:p>
@@ -1950,10 +2014,10 @@
           <w:noProof/>
         </w:rPr>
         <w:drawing>
-          <wp:inline distT="0" distB="0" distL="0" distR="0" wp14:anchorId="551E1665" wp14:editId="6B365024">
-            <wp:extent cx="5400040" cy="3180715"/>
-            <wp:effectExtent l="0" t="0" r="0" b="635"/>
-            <wp:docPr id="1" name="Imagem 1"/>
+          <wp:inline distT="0" distB="0" distL="0" distR="0">
+            <wp:extent cx="5400040" cy="2145891"/>
+            <wp:effectExtent l="0" t="0" r="0" b="6985"/>
+            <wp:docPr id="2" name="Imagem 2"/>
             <wp:cNvGraphicFramePr>
               <a:graphicFrameLocks xmlns:a="http://schemas.openxmlformats.org/drawingml/2006/main" noChangeAspect="1"/>
             </wp:cNvGraphicFramePr>
@@ -1961,23 +2025,36 @@
               <a:graphicData uri="http://schemas.openxmlformats.org/drawingml/2006/picture">
                 <pic:pic xmlns:pic="http://schemas.openxmlformats.org/drawingml/2006/picture">
                   <pic:nvPicPr>
-                    <pic:cNvPr id="1" name=""/>
-                    <pic:cNvPicPr/>
+                    <pic:cNvPr id="0" name="Picture 1"/>
+                    <pic:cNvPicPr>
+                      <a:picLocks noChangeAspect="1" noChangeArrowheads="1"/>
+                    </pic:cNvPicPr>
                   </pic:nvPicPr>
                   <pic:blipFill>
-                    <a:blip r:embed="rId8"/>
+                    <a:blip r:embed="rId8">
+                      <a:extLst>
+                        <a:ext uri="{28A0092B-C50C-407E-A947-70E740481C1C}">
+                          <a14:useLocalDpi xmlns:a14="http://schemas.microsoft.com/office/drawing/2010/main" val="0"/>
+                        </a:ext>
+                      </a:extLst>
+                    </a:blip>
+                    <a:srcRect/>
                     <a:stretch>
                       <a:fillRect/>
                     </a:stretch>
                   </pic:blipFill>
-                  <pic:spPr>
+                  <pic:spPr bwMode="auto">
                     <a:xfrm>
                       <a:off x="0" y="0"/>
-                      <a:ext cx="5400040" cy="3180715"/>
+                      <a:ext cx="5400040" cy="2145891"/>
                     </a:xfrm>
                     <a:prstGeom prst="rect">
                       <a:avLst/>
                     </a:prstGeom>
+                    <a:noFill/>
+                    <a:ln>
+                      <a:noFill/>
+                    </a:ln>
                   </pic:spPr>
                 </pic:pic>
               </a:graphicData>
@@ -2033,12 +2110,12 @@
       <w:pPr>
         <w:pStyle w:val="Cabealho1"/>
       </w:pPr>
-      <w:bookmarkStart w:id="4" w:name="_Toc500724221"/>
+      <w:bookmarkStart w:id="5" w:name="_Toc500724221"/>
       <w:r>
         <w:lastRenderedPageBreak/>
         <w:t>Formal VDM++ model</w:t>
       </w:r>
-      <w:bookmarkEnd w:id="4"/>
+      <w:bookmarkEnd w:id="5"/>
     </w:p>
     <w:p/>
     <w:p>
@@ -2141,12 +2218,12 @@
       <w:pPr>
         <w:pStyle w:val="Cabealho1"/>
       </w:pPr>
-      <w:bookmarkStart w:id="5" w:name="_Toc500724222"/>
+      <w:bookmarkStart w:id="6" w:name="_Toc500724222"/>
       <w:r>
         <w:lastRenderedPageBreak/>
         <w:t>Model validation</w:t>
       </w:r>
-      <w:bookmarkEnd w:id="5"/>
+      <w:bookmarkEnd w:id="6"/>
     </w:p>
     <w:p/>
     <w:p>
@@ -2199,12 +2276,12 @@
       <w:pPr>
         <w:pStyle w:val="Cabealho1"/>
       </w:pPr>
-      <w:bookmarkStart w:id="6" w:name="_Toc500724223"/>
+      <w:bookmarkStart w:id="7" w:name="_Toc500724223"/>
       <w:r>
         <w:lastRenderedPageBreak/>
         <w:t>Model verification</w:t>
       </w:r>
-      <w:bookmarkEnd w:id="6"/>
+      <w:bookmarkEnd w:id="7"/>
     </w:p>
     <w:p/>
     <w:p>
@@ -2253,12 +2330,12 @@
       <w:pPr>
         <w:pStyle w:val="Cabealho1"/>
       </w:pPr>
-      <w:bookmarkStart w:id="7" w:name="_Toc500724224"/>
+      <w:bookmarkStart w:id="8" w:name="_Toc500724224"/>
       <w:r>
         <w:lastRenderedPageBreak/>
         <w:t>Code generation</w:t>
       </w:r>
-      <w:bookmarkEnd w:id="7"/>
+      <w:bookmarkEnd w:id="8"/>
     </w:p>
     <w:p>
       <w:pPr>
@@ -2294,12 +2371,12 @@
       <w:pPr>
         <w:pStyle w:val="Cabealho1"/>
       </w:pPr>
-      <w:bookmarkStart w:id="8" w:name="_Toc500724225"/>
+      <w:bookmarkStart w:id="9" w:name="_Toc500724225"/>
       <w:r>
         <w:lastRenderedPageBreak/>
         <w:t>Conclusions</w:t>
       </w:r>
-      <w:bookmarkEnd w:id="8"/>
+      <w:bookmarkEnd w:id="9"/>
     </w:p>
     <w:p>
       <w:pPr>
@@ -2357,13 +2434,11 @@
       <w:pPr>
         <w:pStyle w:val="Cabealho1"/>
       </w:pPr>
-      <w:bookmarkStart w:id="9" w:name="_Toc500724226"/>
+      <w:bookmarkStart w:id="10" w:name="_Toc500724226"/>
       <w:r>
         <w:lastRenderedPageBreak/>
         <w:t>References</w:t>
       </w:r>
-      <w:bookmarkStart w:id="10" w:name="_GoBack"/>
-      <w:bookmarkEnd w:id="9"/>
       <w:bookmarkEnd w:id="10"/>
     </w:p>
     <w:p/>
@@ -4714,7 +4789,7 @@
 </file>
 
 <file path=customXml/itemProps1.xml><?xml version="1.0" encoding="utf-8"?>
-<ds:datastoreItem xmlns:ds="http://schemas.openxmlformats.org/officeDocument/2006/customXml" ds:itemID="{E8AA6517-E36E-4822-842F-CFB39532AD2F}">
+<ds:datastoreItem xmlns:ds="http://schemas.openxmlformats.org/officeDocument/2006/customXml" ds:itemID="{AF10155A-208D-444D-AA24-9234D4C4EA81}">
   <ds:schemaRefs>
     <ds:schemaRef ds:uri="http://schemas.openxmlformats.org/officeDocument/2006/bibliography"/>
   </ds:schemaRefs>

</xml_diff>

<commit_message>
hospitals subsytems added, including search implemementation
</commit_message>
<xml_diff>
--- a/Relatorio.docx
+++ b/Relatorio.docx
@@ -1696,10 +1696,7 @@
               <w:jc w:val="left"/>
             </w:pPr>
             <w:r>
-              <w:t xml:space="preserve">It should be possible to list all hospitals </w:t>
-            </w:r>
-            <w:r>
-              <w:t>and their attributes</w:t>
+              <w:t>It should be possible to search for a hospital in the net based on certain criteria</w:t>
             </w:r>
           </w:p>
         </w:tc>
@@ -1746,10 +1743,13 @@
               <w:jc w:val="left"/>
             </w:pPr>
             <w:r>
-              <w:t>It should be possible to list all doctors working in the network</w:t>
-            </w:r>
-            <w:r>
-              <w:t xml:space="preserve"> and their working hospitals</w:t>
+              <w:t xml:space="preserve">It should be possible to search for </w:t>
+            </w:r>
+            <w:r>
+              <w:t xml:space="preserve">a doctor </w:t>
+            </w:r>
+            <w:r>
+              <w:t>in the net based on certain criteria</w:t>
             </w:r>
           </w:p>
         </w:tc>
@@ -1768,7 +1768,10 @@
               <w:jc w:val="center"/>
             </w:pPr>
             <w:r>
-              <w:t>R3</w:t>
+              <w:t>R</w:t>
+            </w:r>
+            <w:r>
+              <w:t>3</w:t>
             </w:r>
           </w:p>
         </w:tc>
@@ -1782,7 +1785,7 @@
               <w:jc w:val="center"/>
             </w:pPr>
             <w:r>
-              <w:t>Mandatory</w:t>
+              <w:t>Optional</w:t>
             </w:r>
           </w:p>
         </w:tc>
@@ -1796,7 +1799,7 @@
               <w:jc w:val="left"/>
             </w:pPr>
             <w:r>
-              <w:t>It should be possible to list all patients attending the network</w:t>
+              <w:t>It should be possible to register/login a user</w:t>
             </w:r>
           </w:p>
         </w:tc>
@@ -1815,104 +1818,10 @@
               <w:jc w:val="center"/>
             </w:pPr>
             <w:r>
-              <w:t>R4</w:t>
-            </w:r>
-          </w:p>
-        </w:tc>
-        <w:tc>
-          <w:tcPr>
-            <w:tcW w:w="1688" w:type="dxa"/>
-            <w:vAlign w:val="center"/>
-          </w:tcPr>
-          <w:p>
-            <w:pPr>
-              <w:jc w:val="center"/>
-            </w:pPr>
-            <w:r>
-              <w:t>Mandatory</w:t>
-            </w:r>
-          </w:p>
-        </w:tc>
-        <w:tc>
-          <w:tcPr>
-            <w:tcW w:w="5664" w:type="dxa"/>
-            <w:vAlign w:val="center"/>
-          </w:tcPr>
-          <w:p>
-            <w:pPr>
-              <w:jc w:val="left"/>
-            </w:pPr>
-            <w:r>
-              <w:t xml:space="preserve">It should be possible to </w:t>
-            </w:r>
-            <w:r>
-              <w:t>search for a hospital in the net based on certain criteria</w:t>
-            </w:r>
-          </w:p>
-        </w:tc>
-      </w:tr>
-      <w:tr>
-        <w:trPr>
-          <w:trHeight w:val="567"/>
-        </w:trPr>
-        <w:tc>
-          <w:tcPr>
-            <w:tcW w:w="1142" w:type="dxa"/>
-            <w:vAlign w:val="center"/>
-          </w:tcPr>
-          <w:p>
-            <w:pPr>
-              <w:jc w:val="center"/>
-            </w:pPr>
-            <w:r>
-              <w:t>R5</w:t>
-            </w:r>
-          </w:p>
-        </w:tc>
-        <w:tc>
-          <w:tcPr>
-            <w:tcW w:w="1688" w:type="dxa"/>
-            <w:vAlign w:val="center"/>
-          </w:tcPr>
-          <w:p>
-            <w:pPr>
-              <w:jc w:val="center"/>
-            </w:pPr>
-            <w:r>
-              <w:t>Optional</w:t>
-            </w:r>
-          </w:p>
-        </w:tc>
-        <w:tc>
-          <w:tcPr>
-            <w:tcW w:w="5664" w:type="dxa"/>
-            <w:vAlign w:val="center"/>
-          </w:tcPr>
-          <w:p>
-            <w:pPr>
-              <w:jc w:val="left"/>
-            </w:pPr>
-            <w:r>
-              <w:t>It should be possible to register/login a user</w:t>
-            </w:r>
-          </w:p>
-        </w:tc>
-      </w:tr>
-      <w:tr>
-        <w:trPr>
-          <w:trHeight w:val="567"/>
-        </w:trPr>
-        <w:tc>
-          <w:tcPr>
-            <w:tcW w:w="1142" w:type="dxa"/>
-            <w:vAlign w:val="center"/>
-          </w:tcPr>
-          <w:p>
-            <w:pPr>
-              <w:jc w:val="center"/>
-            </w:pPr>
-            <w:r>
-              <w:t>R6</w:t>
+              <w:t>R</w:t>
+            </w:r>
+            <w:r>
+              <w:t>4</w:t>
             </w:r>
           </w:p>
         </w:tc>
@@ -4789,7 +4698,7 @@
 </file>
 
 <file path=customXml/itemProps1.xml><?xml version="1.0" encoding="utf-8"?>
-<ds:datastoreItem xmlns:ds="http://schemas.openxmlformats.org/officeDocument/2006/customXml" ds:itemID="{AF10155A-208D-444D-AA24-9234D4C4EA81}">
+<ds:datastoreItem xmlns:ds="http://schemas.openxmlformats.org/officeDocument/2006/customXml" ds:itemID="{7F244C12-D57F-498F-894B-8F0375BC834C}">
   <ds:schemaRefs>
     <ds:schemaRef ds:uri="http://schemas.openxmlformats.org/officeDocument/2006/bibliography"/>
   </ds:schemaRefs>

</xml_diff>

<commit_message>
* Get doctor with minimum waiting time for a given specialty * Schedule an appointment
</commit_message>
<xml_diff>
--- a/Relatorio.docx
+++ b/Relatorio.docx
@@ -1743,13 +1743,7 @@
               <w:jc w:val="left"/>
             </w:pPr>
             <w:r>
-              <w:t xml:space="preserve">It should be possible to search for </w:t>
-            </w:r>
-            <w:r>
-              <w:t xml:space="preserve">a doctor </w:t>
-            </w:r>
-            <w:r>
-              <w:t>in the net based on certain criteria</w:t>
+              <w:t>It should be possible to search for a doctor in the net based on certain criteria</w:t>
             </w:r>
           </w:p>
         </w:tc>
@@ -1785,7 +1779,7 @@
               <w:jc w:val="center"/>
             </w:pPr>
             <w:r>
-              <w:t>Optional</w:t>
+              <w:t>Mandatory</w:t>
             </w:r>
           </w:p>
         </w:tc>
@@ -1799,7 +1793,7 @@
               <w:jc w:val="left"/>
             </w:pPr>
             <w:r>
-              <w:t>It should be possible to register/login a user</w:t>
+              <w:t>It should be possible to schedule an appointment to</w:t>
             </w:r>
           </w:p>
         </w:tc>
@@ -1849,7 +1843,7 @@
               <w:jc w:val="left"/>
             </w:pPr>
             <w:r>
-              <w:t>It should be possible to schedule an appointment to</w:t>
+              <w:t>It should be possible to register/login a user</w:t>
             </w:r>
             <w:bookmarkStart w:id="3" w:name="_GoBack"/>
             <w:bookmarkEnd w:id="3"/>
@@ -4698,7 +4692,7 @@
 </file>
 
 <file path=customXml/itemProps1.xml><?xml version="1.0" encoding="utf-8"?>
-<ds:datastoreItem xmlns:ds="http://schemas.openxmlformats.org/officeDocument/2006/customXml" ds:itemID="{7F244C12-D57F-498F-894B-8F0375BC834C}">
+<ds:datastoreItem xmlns:ds="http://schemas.openxmlformats.org/officeDocument/2006/customXml" ds:itemID="{4C3425F5-DB43-4322-8A75-1BAF35156A7B}">
   <ds:schemaRefs>
     <ds:schemaRef ds:uri="http://schemas.openxmlformats.org/officeDocument/2006/bibliography"/>
   </ds:schemaRefs>

</xml_diff>

<commit_message>
get the hospitals where a given doctor works
</commit_message>
<xml_diff>
--- a/Relatorio.docx
+++ b/Relatorio.docx
@@ -1534,7 +1534,7 @@
     </w:p>
     <w:p>
       <w:pPr>
-        <w:pStyle w:val="Cabealho1"/>
+        <w:pStyle w:val="Ttulo1"/>
       </w:pPr>
       <w:bookmarkStart w:id="0" w:name="_Toc500724217"/>
       <w:r>
@@ -1812,10 +1812,7 @@
               <w:jc w:val="center"/>
             </w:pPr>
             <w:r>
-              <w:t>R</w:t>
-            </w:r>
-            <w:r>
-              <w:t>4</w:t>
+              <w:t>R4</w:t>
             </w:r>
           </w:p>
         </w:tc>
@@ -1829,7 +1826,7 @@
               <w:jc w:val="center"/>
             </w:pPr>
             <w:r>
-              <w:t>Optional</w:t>
+              <w:t>Mandatory</w:t>
             </w:r>
           </w:p>
         </w:tc>
@@ -1843,10 +1840,60 @@
               <w:jc w:val="left"/>
             </w:pPr>
             <w:r>
-              <w:t>It should be possible to register/login a user</w:t>
+              <w:t>It should be possible to all get the hospitals where a given doctor works</w:t>
+            </w:r>
+          </w:p>
+        </w:tc>
+      </w:tr>
+      <w:tr>
+        <w:trPr>
+          <w:trHeight w:val="567"/>
+        </w:trPr>
+        <w:tc>
+          <w:tcPr>
+            <w:tcW w:w="1142" w:type="dxa"/>
+            <w:vAlign w:val="center"/>
+          </w:tcPr>
+          <w:p>
+            <w:pPr>
+              <w:jc w:val="center"/>
+            </w:pPr>
+            <w:r>
+              <w:t>R</w:t>
+            </w:r>
+            <w:r>
+              <w:t>5</w:t>
             </w:r>
             <w:bookmarkStart w:id="3" w:name="_GoBack"/>
             <w:bookmarkEnd w:id="3"/>
+          </w:p>
+        </w:tc>
+        <w:tc>
+          <w:tcPr>
+            <w:tcW w:w="1688" w:type="dxa"/>
+            <w:vAlign w:val="center"/>
+          </w:tcPr>
+          <w:p>
+            <w:pPr>
+              <w:jc w:val="center"/>
+            </w:pPr>
+            <w:r>
+              <w:t>Optional</w:t>
+            </w:r>
+          </w:p>
+        </w:tc>
+        <w:tc>
+          <w:tcPr>
+            <w:tcW w:w="5664" w:type="dxa"/>
+            <w:vAlign w:val="center"/>
+          </w:tcPr>
+          <w:p>
+            <w:pPr>
+              <w:jc w:val="left"/>
+            </w:pPr>
+            <w:r>
+              <w:t>It should be possible to register/login a user</w:t>
+            </w:r>
           </w:p>
         </w:tc>
       </w:tr>
@@ -1901,7 +1948,7 @@
     </w:p>
     <w:p>
       <w:pPr>
-        <w:pStyle w:val="Cabealho1"/>
+        <w:pStyle w:val="Ttulo1"/>
       </w:pPr>
       <w:bookmarkStart w:id="4" w:name="_Toc500724220"/>
       <w:r>
@@ -2011,7 +2058,7 @@
     </w:p>
     <w:p>
       <w:pPr>
-        <w:pStyle w:val="Cabealho1"/>
+        <w:pStyle w:val="Ttulo1"/>
       </w:pPr>
       <w:bookmarkStart w:id="5" w:name="_Toc500724221"/>
       <w:r>
@@ -2119,7 +2166,7 @@
     </w:p>
     <w:p>
       <w:pPr>
-        <w:pStyle w:val="Cabealho1"/>
+        <w:pStyle w:val="Ttulo1"/>
       </w:pPr>
       <w:bookmarkStart w:id="6" w:name="_Toc500724222"/>
       <w:r>
@@ -2177,7 +2224,7 @@
     </w:p>
     <w:p>
       <w:pPr>
-        <w:pStyle w:val="Cabealho1"/>
+        <w:pStyle w:val="Ttulo1"/>
       </w:pPr>
       <w:bookmarkStart w:id="7" w:name="_Toc500724223"/>
       <w:r>
@@ -2231,7 +2278,7 @@
     </w:p>
     <w:p>
       <w:pPr>
-        <w:pStyle w:val="Cabealho1"/>
+        <w:pStyle w:val="Ttulo1"/>
       </w:pPr>
       <w:bookmarkStart w:id="8" w:name="_Toc500724224"/>
       <w:r>
@@ -2272,7 +2319,7 @@
     </w:p>
     <w:p>
       <w:pPr>
-        <w:pStyle w:val="Cabealho1"/>
+        <w:pStyle w:val="Ttulo1"/>
       </w:pPr>
       <w:bookmarkStart w:id="9" w:name="_Toc500724225"/>
       <w:r>
@@ -2335,7 +2382,7 @@
     </w:p>
     <w:p>
       <w:pPr>
-        <w:pStyle w:val="Cabealho1"/>
+        <w:pStyle w:val="Ttulo1"/>
       </w:pPr>
       <w:bookmarkStart w:id="10" w:name="_Toc500724226"/>
       <w:r>
@@ -3456,7 +3503,7 @@
     <w:lvl w:ilvl="0">
       <w:start w:val="1"/>
       <w:numFmt w:val="decimal"/>
-      <w:pStyle w:val="Cabealho1"/>
+      <w:pStyle w:val="Ttulo1"/>
       <w:lvlText w:val="%1."/>
       <w:lvlJc w:val="left"/>
       <w:pPr>
@@ -4128,11 +4175,11 @@
       <w:lang w:val="en-US"/>
     </w:rPr>
   </w:style>
-  <w:style w:type="paragraph" w:styleId="Cabealho1">
+  <w:style w:type="paragraph" w:styleId="Ttulo1">
     <w:name w:val="heading 1"/>
     <w:basedOn w:val="Normal"/>
     <w:next w:val="Normal"/>
-    <w:link w:val="Cabealho1Carter"/>
+    <w:link w:val="Ttulo1Carter"/>
     <w:uiPriority w:val="9"/>
     <w:qFormat/>
     <w:rsid w:val="00FB13F8"/>
@@ -4309,10 +4356,10 @@
       <w:shd w:val="clear" w:color="auto" w:fill="E6E6E6"/>
     </w:rPr>
   </w:style>
-  <w:style w:type="character" w:customStyle="1" w:styleId="Cabealho1Carter">
-    <w:name w:val="Cabeçalho 1 Caráter"/>
+  <w:style w:type="character" w:customStyle="1" w:styleId="Ttulo1Carter">
+    <w:name w:val="Título 1 Caráter"/>
     <w:basedOn w:val="Tipodeletrapredefinidodopargrafo"/>
-    <w:link w:val="Cabealho1"/>
+    <w:link w:val="Ttulo1"/>
     <w:uiPriority w:val="9"/>
     <w:rsid w:val="00FB13F8"/>
     <w:rPr>
@@ -4325,7 +4372,7 @@
   </w:style>
   <w:style w:type="paragraph" w:styleId="Cabealhodondice">
     <w:name w:val="TOC Heading"/>
-    <w:basedOn w:val="Cabealho1"/>
+    <w:basedOn w:val="Ttulo1"/>
     <w:next w:val="Normal"/>
     <w:uiPriority w:val="39"/>
     <w:unhideWhenUsed/>
@@ -4692,7 +4739,7 @@
 </file>
 
 <file path=customXml/itemProps1.xml><?xml version="1.0" encoding="utf-8"?>
-<ds:datastoreItem xmlns:ds="http://schemas.openxmlformats.org/officeDocument/2006/customXml" ds:itemID="{4C3425F5-DB43-4322-8A75-1BAF35156A7B}">
+<ds:datastoreItem xmlns:ds="http://schemas.openxmlformats.org/officeDocument/2006/customXml" ds:itemID="{D9D8FD34-E28A-4FCA-9C31-55390B75B5F3}">
   <ds:schemaRefs>
     <ds:schemaRef ds:uri="http://schemas.openxmlformats.org/officeDocument/2006/bibliography"/>
   </ds:schemaRefs>

</xml_diff>